<commit_message>
New analysis scripts, updated paper, removed csv bc files were too big
</commit_message>
<xml_diff>
--- a/paper/Feature_Integration_Beyond_Sparse_encoding_2026.docx
+++ b/paper/Feature_Integration_Beyond_Sparse_encoding_2026.docx
@@ -73,15 +73,7 @@
         <w:tab/>
       </w:r>
       <w:r>
-        <w:t xml:space="preserve">Current sparse autoencoder (SAE) approaches to neural network interpretability assume that activations can be decomposed through linear superposition into sparse, interpretable features. Despite high reconstruction fidelity, SAEs consistently fail to eliminate </w:t>
-      </w:r>
-      <w:proofErr w:type="spellStart"/>
-      <w:r>
-        <w:t>polysemanticity</w:t>
-      </w:r>
-      <w:proofErr w:type="spellEnd"/>
-      <w:r>
-        <w:t xml:space="preserve"> and exhibit pathological behavioral errors. We propose that neural networks encode information in two complementary spaces compressed into the same substrate: feature identity and feature integration. </w:t>
+        <w:t xml:space="preserve">Current sparse autoencoder (SAE) approaches to neural network interpretability assume that activations can be decomposed through linear superposition into sparse, interpretable features. Despite high reconstruction fidelity, SAEs consistently fail to eliminate polysemanticity and exhibit pathological behavioral errors. We propose that neural networks encode information in two complementary spaces compressed into the same substrate: feature identity and feature integration. </w:t>
       </w:r>
     </w:p>
     <w:p>
@@ -95,7 +87,13 @@
         <w:tab/>
       </w:r>
       <w:r>
-        <w:t xml:space="preserve">To test this dual encoding hypothesis, we develop sequential and joint-training architectures to capture identity and integration patterns simultaneously. Joint training achieves 41.3% reconstruction improvement and 51.6% reduction in KL divergence errors. This architecture spontaneously develops bimodal feature organization: orthogonal features contributing to integration pathways and the rest contributing directly to the residual. Small nonlinear components (3% of parameters) achieve 16.5% standalone improvements, demonstrating parameter-efficient capture of computational relationships crucial for behavior. Additionally, intervention experiments using 2×2 factorial stimulus designs demonstrated that integration features exhibit selective sensitivity to experimental manipulations and produce systematic behavioral effects on model outputs, including significant interaction effects across semantic dimensions. </w:t>
+        <w:t xml:space="preserve">To test this dual encoding hypothesis, we develop sequential and joint-training architectures to capture identity and integration patterns simultaneously. Joint training achieves 41.3% reconstruction improvement and 51.6% reduction in KL divergence errors. This architecture spontaneously develops bimodal feature organization: </w:t>
+      </w:r>
+      <w:r>
+        <w:t>low squared norm</w:t>
+      </w:r>
+      <w:r>
+        <w:t xml:space="preserve"> features contributing to integration pathways and the rest contributing directly to the residual. Small nonlinear components (3% of parameters) achieve 16.5% standalone improvements, demonstrating parameter-efficient capture of computational relationships crucial for behavior. Additionally, intervention experiments using 2×2 factorial stimulus designs demonstrated that integration features exhibit selective sensitivity to experimental manipulations and produce systematic behavioral effects on model outputs, including significant interaction effects across semantic dimensions. </w:t>
       </w:r>
     </w:p>
     <w:p>
@@ -224,21 +222,12 @@
           <w:iCs/>
         </w:rPr>
       </w:pPr>
-      <w:proofErr w:type="spellStart"/>
-      <w:r>
-        <w:rPr>
-          <w:i/>
-          <w:iCs/>
-        </w:rPr>
-        <w:t>neural_activation</w:t>
-      </w:r>
-      <w:proofErr w:type="spellEnd"/>
-      <w:r>
-        <w:rPr>
-          <w:i/>
-          <w:iCs/>
-        </w:rPr>
-        <w:t xml:space="preserve"> = w₁×feature₁ + w₂×feature₂ + ...</w:t>
+      <w:r>
+        <w:rPr>
+          <w:i/>
+          <w:iCs/>
+        </w:rPr>
+        <w:t>neural_activation = w₁×feature₁ + w₂×feature₂ + ...</w:t>
       </w:r>
     </w:p>
     <w:p>
@@ -263,15 +252,7 @@
         <w:tab/>
       </w:r>
       <w:r>
-        <w:t xml:space="preserve">However, a fundamental puzzle </w:t>
-      </w:r>
-      <w:proofErr w:type="gramStart"/>
-      <w:r>
-        <w:t>remains:</w:t>
-      </w:r>
-      <w:proofErr w:type="gramEnd"/>
-      <w:r>
-        <w:t xml:space="preserve"> despite achieving high reconstruction fidelity, SAEs consistently fail to eliminate polysemantic features that respond to seemingly unrelated concepts (Bricken et al. 2023; Cunningham et al. 2023; Templeton et al. 2024; Chen et al. 2024)</w:t>
+        <w:t>However, a fundamental puzzle remains: despite achieving high reconstruction fidelity, SAEs consistently fail to eliminate polysemantic features that respond to seemingly unrelated concepts (Bricken et al. 2023; Cunningham et al. 2023; Templeton et al. 2024; Chen et al. 2024)</w:t>
       </w:r>
       <w:r>
         <w:t xml:space="preserve"> </w:t>
@@ -416,479 +397,439 @@
         <w:t xml:space="preserve">include </w:t>
       </w:r>
       <w:r>
-        <w:t xml:space="preserve">the relationships between features that cannot be captured by linear </w:t>
-      </w:r>
-      <w:proofErr w:type="gramStart"/>
-      <w:r>
-        <w:t>combinations—the</w:t>
-      </w:r>
-      <w:proofErr w:type="gramEnd"/>
+        <w:t>the relationships between features that cannot be captured by linear combinations—the computational patterns that determine how "surprise" + "birthday" produces joy while "surprise" + "diagnosis" produces anxiety.</w:t>
+      </w:r>
+    </w:p>
+    <w:p>
+      <w:pPr>
+        <w:pStyle w:val="Text"/>
+      </w:pPr>
+    </w:p>
+    <w:p>
+      <w:pPr>
+        <w:pStyle w:val="Text"/>
+      </w:pPr>
+      <w:r>
+        <w:tab/>
+      </w:r>
+      <w:r>
+        <w:t>This dual encoding framework reframes non-orthogonal representations not as interference to be eliminated, but as computational structure encoding meaningful relationships between concepts. The persistent polysemanticity observed in neural networks may reflect the compression of both identity and integration information into the same representational space, rather than mere artifacts of insufficient capacity.</w:t>
+      </w:r>
+    </w:p>
+    <w:p>
+      <w:pPr>
+        <w:pStyle w:val="Text"/>
+      </w:pPr>
+      <w:r>
+        <w:tab/>
+        <w:t>Additionally</w:t>
+      </w:r>
+      <w:r>
+        <w:t>, this dual encoding hypothesis is distinct from existing analyses of feature relationships through co-activation patterns or similarity metrics, which capture statistical correlations between features across datasets. Instead, we focus on computational interactions—how features combine to produce emergent meanings that cannot be predicted from their individual activation patterns or co-occurrence statistics. While similarity analysis might reveal that "fire" and "hearth" (or "fire" and "forest") features often appear together, integration analysis reveals how their combination computes concepts like "warmth/comfort" (or "destruction/emergency") with behavioral consequences that emerge only from their joint activation.</w:t>
+      </w:r>
+    </w:p>
+    <w:p>
+      <w:pPr>
+        <w:pStyle w:val="Text"/>
+      </w:pPr>
+      <w:r>
+        <w:tab/>
+        <w:t>Finally, t</w:t>
+      </w:r>
+      <w:r>
+        <w:t>raditional approaches attempt to address these limitations through post-hoc analysis—training SAEs first, then analyzing their failures. We propose an integrated architectural approach that captures both identity and integration patterns during training, preventing the systematic errors rather than detecting them after they occur.</w:t>
+      </w:r>
+    </w:p>
+    <w:p>
+      <w:pPr>
+        <w:pStyle w:val="Text"/>
+      </w:pPr>
+    </w:p>
+    <w:p>
+      <w:pPr>
+        <w:pStyle w:val="Text"/>
+        <w:rPr>
+          <w:b/>
+          <w:bCs/>
+        </w:rPr>
+      </w:pPr>
+      <w:r>
+        <w:rPr>
+          <w:b/>
+          <w:bCs/>
+        </w:rPr>
+        <w:t>Neural Compression and Computational Structure</w:t>
+      </w:r>
+    </w:p>
+    <w:p>
+      <w:pPr>
+        <w:pStyle w:val="Text"/>
+      </w:pPr>
+      <w:r>
+        <w:tab/>
+      </w:r>
+      <w:r>
+        <w:t xml:space="preserve">Under this view, neural networks face a fundamental compression challenge: they must encode both the identity of relevant features and the computational relationships between them within limited representational capacity. A neuron that responds to both "late" and "party" (or "late" and "meeting") concepts may not simply be storing two unrelated features due to capacity constraints—it may be computing something about their relationship, such as "fashionable" </w:t>
+      </w:r>
+      <w:r>
+        <w:t>(</w:t>
+      </w:r>
+      <w:r>
+        <w:t>or "problematic"</w:t>
+      </w:r>
+      <w:r>
+        <w:t>).</w:t>
+      </w:r>
+    </w:p>
+    <w:p>
+      <w:pPr>
+        <w:pStyle w:val="Text"/>
+      </w:pPr>
+      <w:r>
+        <w:tab/>
+      </w:r>
+      <w:r>
+        <w:t xml:space="preserve">This perspective offers a unified explanation for several puzzling phenomena in neural network interpretability: why </w:t>
+      </w:r>
+      <w:r>
+        <w:t>polysemantic neurons are so robust across models, why certain feature combinations consistently appear together, and why interventions on individual features often produce complex, context-dependent effects, and why features exhibit sharp phase transitions during training as they crystallize from integration patterns into dedicated representations. If neurons encode computational relationships alongside feature identities, these observations become natural consequences of the underlying representational structure rather than obstacles to overcome.</w:t>
+      </w:r>
+    </w:p>
+    <w:p>
+      <w:pPr>
+        <w:pStyle w:val="Text"/>
+      </w:pPr>
+      <w:r>
+        <w:tab/>
+      </w:r>
+      <w:r>
+        <w:t xml:space="preserve">To </w:t>
+      </w:r>
+      <w:r>
+        <w:t>evaluate</w:t>
+      </w:r>
+      <w:r>
+        <w:t xml:space="preserve"> this dual encoding hypothesis, we develop both sequential and joint training architectures that explicitly model feature identity and integration spaces. </w:t>
+      </w:r>
+      <w:r>
+        <w:t>We investigate whether the improves reconstruction error, improves the pathology of logit probability distributions,</w:t>
+      </w:r>
       <w:r>
         <w:t xml:space="preserve"> </w:t>
       </w:r>
-      <w:proofErr w:type="gramStart"/>
-      <w:r>
-        <w:t>computational</w:t>
-      </w:r>
-      <w:proofErr w:type="gramEnd"/>
-      <w:r>
-        <w:t xml:space="preserve"> patterns that determine how "surprise" + "birthday" produces joy while "surprise" + "diagnosis" produces anxiety.</w:t>
-      </w:r>
-    </w:p>
-    <w:p>
-      <w:pPr>
-        <w:pStyle w:val="Text"/>
-      </w:pPr>
-    </w:p>
-    <w:p>
-      <w:pPr>
-        <w:pStyle w:val="Text"/>
-      </w:pPr>
-      <w:r>
-        <w:tab/>
-      </w:r>
-      <w:r>
-        <w:t xml:space="preserve">This dual encoding framework reframes non-orthogonal representations not as interference to be eliminated, but as computational structure encoding meaningful relationships between concepts. The persistent </w:t>
-      </w:r>
-      <w:proofErr w:type="spellStart"/>
-      <w:r>
-        <w:t>polysemanticity</w:t>
-      </w:r>
-      <w:proofErr w:type="spellEnd"/>
-      <w:r>
-        <w:t xml:space="preserve"> observed in neural networks may reflect the compression of both identity and integration information into the same representational space, rather than mere artifacts of insufficient capacity.</w:t>
-      </w:r>
-    </w:p>
-    <w:p>
-      <w:pPr>
-        <w:pStyle w:val="Text"/>
-      </w:pPr>
-      <w:r>
-        <w:tab/>
-        <w:t>Additionally</w:t>
-      </w:r>
-      <w:r>
-        <w:t xml:space="preserve">, this dual encoding hypothesis is distinct from existing analyses of feature relationships through co-activation patterns or </w:t>
-      </w:r>
-      <w:proofErr w:type="gramStart"/>
-      <w:r>
-        <w:t>similarity</w:t>
-      </w:r>
-      <w:proofErr w:type="gramEnd"/>
-      <w:r>
-        <w:t xml:space="preserve"> metrics, which capture statistical correlations between features across datasets. Instead, we focus on computational interactions—how features combine to produce emergent meanings that cannot be predicted from their individual activation patterns or co-occurrence statistics. While similarity analysis might reveal that "fire" and "hearth" (or "fire" and "forest") features often appear together, integration analysis reveals how their combination computes concepts like "warmth/comfort" (or "destruction/emergency") with behavioral consequences that emerge only from their joint activation.</w:t>
-      </w:r>
-    </w:p>
-    <w:p>
-      <w:pPr>
-        <w:pStyle w:val="Text"/>
-      </w:pPr>
-      <w:r>
-        <w:tab/>
-        <w:t>Finally, t</w:t>
-      </w:r>
-      <w:r>
-        <w:t xml:space="preserve">raditional approaches attempt to address these limitations through post-hoc analysis—training SAEs first, then analyzing their failures. We propose an integrated architectural approach that captures both identity and integration patterns during training, preventing </w:t>
-      </w:r>
-      <w:proofErr w:type="gramStart"/>
-      <w:r>
-        <w:t>the systematic</w:t>
-      </w:r>
-      <w:proofErr w:type="gramEnd"/>
-      <w:r>
-        <w:t xml:space="preserve"> errors rather than detecting them after they occur.</w:t>
-      </w:r>
-    </w:p>
-    <w:p>
-      <w:pPr>
-        <w:pStyle w:val="Text"/>
-      </w:pPr>
-    </w:p>
-    <w:p>
-      <w:pPr>
-        <w:pStyle w:val="Text"/>
-        <w:rPr>
-          <w:b/>
-          <w:bCs/>
-        </w:rPr>
-      </w:pPr>
-      <w:r>
-        <w:rPr>
-          <w:b/>
-          <w:bCs/>
-        </w:rPr>
-        <w:t>Neural Compression and Computational Structure</w:t>
-      </w:r>
-    </w:p>
-    <w:p>
-      <w:pPr>
-        <w:pStyle w:val="Text"/>
-      </w:pPr>
-      <w:r>
-        <w:tab/>
-      </w:r>
-      <w:r>
-        <w:t xml:space="preserve">Under this view, neural networks face a fundamental compression challenge: they must encode both the identity of relevant features and the computational relationships between them within limited representational capacity. A neuron that responds to both "late" and "party" (or "late" and "meeting") concepts may not simply be storing two unrelated features due to capacity constraints—it may be computing something about their relationship, such as "fashionable" </w:t>
-      </w:r>
-      <w:r>
-        <w:t>(</w:t>
-      </w:r>
-      <w:r>
-        <w:t>or "problematic"</w:t>
-      </w:r>
-      <w:r>
-        <w:t>).</w:t>
-      </w:r>
-    </w:p>
-    <w:p>
-      <w:pPr>
-        <w:pStyle w:val="Text"/>
-      </w:pPr>
-      <w:r>
-        <w:tab/>
-      </w:r>
-      <w:r>
-        <w:t xml:space="preserve">This perspective offers a unified explanation for several puzzling phenomena in neural network interpretability: why </w:t>
-      </w:r>
-      <w:r>
-        <w:t>polysemantic neurons are so robust across models, why certain feature combinations consistently appear together, and why interventions on individual features often produce complex, context-dependent effects, and why features exhibit sharp phase transitions during training as they crystallize from integration patterns into dedicated representations. If neurons encode computational relationships alongside feature identities, these observations become natural consequences of the underlying representational structure rather than obstacles to overcome.</w:t>
-      </w:r>
-    </w:p>
-    <w:p>
-      <w:pPr>
-        <w:pStyle w:val="Text"/>
-      </w:pPr>
-      <w:r>
-        <w:tab/>
-      </w:r>
-      <w:r>
-        <w:t xml:space="preserve">To </w:t>
-      </w:r>
-      <w:r>
-        <w:t>evaluate</w:t>
-      </w:r>
-      <w:r>
-        <w:t xml:space="preserve"> this dual encoding hypothesis, we develop both sequential and joint training architectures that explicitly model feature identity and integration spaces. </w:t>
-      </w:r>
-      <w:r>
-        <w:t>We investigate whether the improves reconstruction error, improves the pathology of logit probability distributions,</w:t>
+      <w:r>
+        <w:t xml:space="preserve">whether they </w:t>
+      </w:r>
+      <w:r>
+        <w:t xml:space="preserve">naturally organize into specialized computational roles when architectural constraints allow for separate </w:t>
+      </w:r>
+      <w:r>
+        <w:t xml:space="preserve">feature </w:t>
+      </w:r>
+      <w:r>
+        <w:t xml:space="preserve">identity and </w:t>
+      </w:r>
+      <w:r>
+        <w:t xml:space="preserve">feature </w:t>
+      </w:r>
+      <w:r>
+        <w:t xml:space="preserve">integration encoding, </w:t>
+      </w:r>
+      <w:r>
+        <w:t xml:space="preserve">and whether non-linear feature interactions can be confirmed with behavioral </w:t>
+      </w:r>
+      <w:r>
+        <w:t>experimentation</w:t>
+      </w:r>
+      <w:r>
+        <w:t>.</w:t>
+      </w:r>
+    </w:p>
+    <w:p>
+      <w:pPr>
+        <w:pStyle w:val="SectionHeading"/>
+      </w:pPr>
+      <w:r>
+        <w:t>Methods</w:t>
+      </w:r>
+    </w:p>
+    <w:p>
+      <w:pPr>
+        <w:pStyle w:val="Text"/>
+        <w:rPr>
+          <w:b/>
+          <w:bCs/>
+        </w:rPr>
+      </w:pPr>
+      <w:r>
+        <w:rPr>
+          <w:b/>
+          <w:bCs/>
+        </w:rPr>
+        <w:t>Experimental Pipeline</w:t>
+      </w:r>
+    </w:p>
+    <w:p>
+      <w:pPr>
+        <w:pStyle w:val="Text"/>
+      </w:pPr>
+      <w:r>
+        <w:tab/>
+      </w:r>
+      <w:r>
+        <w:t xml:space="preserve">Our methodology decomposes neural representations into two complementary encoding spaces through a three-stage pipeline: </w:t>
+      </w:r>
+    </w:p>
+    <w:p>
+      <w:pPr>
+        <w:pStyle w:val="NumberedList"/>
+      </w:pPr>
+      <w:r>
+        <w:t>s</w:t>
+      </w:r>
+      <w:r>
+        <w:t>parse feature extraction via SAE training,</w:t>
+      </w:r>
+    </w:p>
+    <w:p>
+      <w:pPr>
+        <w:pStyle w:val="NumberedList"/>
+      </w:pPr>
+      <w:r>
+        <w:t>integration pattern capture using Neural Factorization Machine (NFM) trained on SAE reconstruction residuals, and</w:t>
+      </w:r>
+    </w:p>
+    <w:p>
+      <w:pPr>
+        <w:pStyle w:val="NumberedList"/>
+      </w:pPr>
+      <w:r>
+        <w:t xml:space="preserve">integration space analysis through </w:t>
+      </w:r>
+      <w:r>
+        <w:t xml:space="preserve">a </w:t>
+      </w:r>
+      <w:r>
+        <w:t xml:space="preserve">secondary SAE decomposition of </w:t>
+      </w:r>
+      <w:r>
+        <w:t xml:space="preserve">the dense </w:t>
+      </w:r>
+      <w:r>
+        <w:t>NFM embeddings</w:t>
+      </w:r>
+      <w:r>
+        <w:t>, as a post-hoc interpretative step</w:t>
+      </w:r>
+    </w:p>
+    <w:p>
+      <w:pPr>
+        <w:pStyle w:val="Text"/>
+        <w:rPr>
+          <w:b/>
+          <w:bCs/>
+        </w:rPr>
+      </w:pPr>
+    </w:p>
+    <w:p>
+      <w:pPr>
+        <w:pStyle w:val="Text"/>
+      </w:pPr>
+      <w:r>
+        <w:t xml:space="preserve">Activations → </w:t>
+      </w:r>
+      <w:r>
+        <w:t xml:space="preserve">Primary </w:t>
+      </w:r>
+      <w:r>
+        <w:t>SAE → N</w:t>
+      </w:r>
+      <w:r>
+        <w:t>F</w:t>
+      </w:r>
+      <w:r>
+        <w:t xml:space="preserve">M → </w:t>
+      </w:r>
+      <w:r>
+        <w:t xml:space="preserve">Secondary </w:t>
+      </w:r>
+      <w:r>
+        <w:t>SAE</w:t>
+      </w:r>
+      <w:r>
+        <w:br/>
+      </w:r>
+      <w:r>
+        <w:t xml:space="preserve">                                  </w:t>
+      </w:r>
+      <w:r>
+        <w:t>↓</w:t>
+      </w:r>
+      <w:r>
+        <w:t xml:space="preserve">    </w:t>
+      </w:r>
+      <w:r>
+        <w:t>↑</w:t>
       </w:r>
       <w:r>
         <w:t xml:space="preserve"> </w:t>
       </w:r>
       <w:r>
-        <w:t xml:space="preserve">whether they </w:t>
-      </w:r>
-      <w:r>
-        <w:t xml:space="preserve">naturally organize into specialized computational roles when architectural constraints allow for separate </w:t>
-      </w:r>
-      <w:r>
-        <w:t xml:space="preserve">feature </w:t>
-      </w:r>
-      <w:r>
-        <w:t xml:space="preserve">identity and </w:t>
-      </w:r>
-      <w:r>
-        <w:t xml:space="preserve">feature </w:t>
-      </w:r>
-      <w:r>
-        <w:t xml:space="preserve">integration encoding, </w:t>
-      </w:r>
-      <w:r>
-        <w:t xml:space="preserve">and whether non-linear feature interactions can be confirmed with behavioral </w:t>
-      </w:r>
-      <w:r>
-        <w:t>experimentation</w:t>
-      </w:r>
-      <w:r>
-        <w:t>.</w:t>
-      </w:r>
-    </w:p>
-    <w:p>
-      <w:pPr>
-        <w:pStyle w:val="SectionHeading"/>
-      </w:pPr>
-      <w:r>
-        <w:t>Methods</w:t>
-      </w:r>
-    </w:p>
-    <w:p>
-      <w:pPr>
-        <w:pStyle w:val="Text"/>
-        <w:rPr>
-          <w:b/>
-          <w:bCs/>
-        </w:rPr>
-      </w:pPr>
-      <w:r>
-        <w:rPr>
-          <w:b/>
-          <w:bCs/>
-        </w:rPr>
-        <w:t>Experimental Pipeline</w:t>
-      </w:r>
-    </w:p>
-    <w:p>
-      <w:pPr>
-        <w:pStyle w:val="Text"/>
-      </w:pPr>
-      <w:r>
-        <w:tab/>
-      </w:r>
-      <w:r>
-        <w:t xml:space="preserve">Our methodology decomposes neural representations into two complementary encoding spaces through a three-stage pipeline: </w:t>
-      </w:r>
-    </w:p>
-    <w:p>
-      <w:pPr>
-        <w:pStyle w:val="NumberedList"/>
-      </w:pPr>
+        <w:t>↑</w:t>
+      </w:r>
+      <w:r>
+        <w:t xml:space="preserve">       </w:t>
+      </w:r>
+      <w:r>
+        <w:t>↓</w:t>
+      </w:r>
+      <w:r>
+        <w:br/>
+      </w:r>
+      <w:r>
+        <w:t xml:space="preserve">                              </w:t>
+      </w:r>
+      <w:r>
+        <w:t xml:space="preserve">Feature Identity </w:t>
+      </w:r>
+      <w:r>
+        <w:t>→</w:t>
+      </w:r>
+      <w:r>
+        <w:t xml:space="preserve"> Residual error           </w:t>
+      </w:r>
+      <w:r>
+        <w:t>↓</w:t>
+      </w:r>
+    </w:p>
+    <w:p>
+      <w:pPr>
+        <w:pStyle w:val="Text"/>
+      </w:pPr>
+      <w:r>
+        <w:tab/>
+      </w:r>
+      <w:r>
+        <w:tab/>
+      </w:r>
+      <w:r>
+        <w:tab/>
+      </w:r>
+      <w:r>
+        <w:tab/>
+      </w:r>
+      <w:r>
+        <w:tab/>
+      </w:r>
+      <w:r>
+        <w:tab/>
+      </w:r>
+      <w:r>
+        <w:tab/>
+      </w:r>
+      <w:r>
+        <w:tab/>
+      </w:r>
+      <w:r>
+        <w:tab/>
+      </w:r>
+      <w:r>
+        <w:tab/>
+      </w:r>
+      <w:r>
+        <w:tab/>
+      </w:r>
+      <w:r>
+        <w:tab/>
+      </w:r>
+      <w:r>
+        <w:tab/>
+      </w:r>
+      <w:r>
+        <w:tab/>
+      </w:r>
+      <w:r>
+        <w:tab/>
+      </w:r>
+      <w:r>
+        <w:tab/>
+      </w:r>
+      <w:r>
+        <w:tab/>
+      </w:r>
+      <w:r>
+        <w:tab/>
+      </w:r>
+      <w:r>
+        <w:tab/>
+      </w:r>
+      <w:r>
+        <w:tab/>
+      </w:r>
+      <w:r>
+        <w:tab/>
+      </w:r>
+      <w:r>
+        <w:tab/>
+      </w:r>
+      <w:r>
+        <w:tab/>
+        <w:t xml:space="preserve"> </w:t>
+      </w:r>
+      <w:r>
+        <w:t>↓</w:t>
+      </w:r>
+    </w:p>
+    <w:p>
+      <w:pPr>
+        <w:pStyle w:val="Text"/>
+      </w:pPr>
+      <w:r>
+        <w:t xml:space="preserve">                </w:t>
+      </w:r>
+      <w:r>
+        <w:t xml:space="preserve">  </w:t>
+      </w:r>
+      <w:r>
+        <w:t xml:space="preserve">                        </w:t>
+      </w:r>
+      <w:r>
+        <w:t>Interpretable</w:t>
+      </w:r>
+      <w:r>
+        <w:t xml:space="preserve"> </w:t>
+      </w:r>
+      <w:r>
+        <w:t>Feature Integration</w:t>
+      </w:r>
       <w:r>
         <w:t>s</w:t>
       </w:r>
-      <w:r>
-        <w:t>parse feature extraction via SAE training,</w:t>
-      </w:r>
-    </w:p>
-    <w:p>
-      <w:pPr>
-        <w:pStyle w:val="NumberedList"/>
-      </w:pPr>
-      <w:r>
-        <w:t>integration pattern capture using Neural Factorization Machine (NFM) trained on SAE reconstruction residuals, and</w:t>
-      </w:r>
-    </w:p>
-    <w:p>
-      <w:pPr>
-        <w:pStyle w:val="NumberedList"/>
-      </w:pPr>
-      <w:r>
-        <w:t xml:space="preserve">integration space analysis through </w:t>
-      </w:r>
-      <w:r>
-        <w:t xml:space="preserve">a </w:t>
-      </w:r>
-      <w:r>
-        <w:t xml:space="preserve">secondary SAE decomposition of </w:t>
-      </w:r>
-      <w:r>
-        <w:t xml:space="preserve">the dense </w:t>
-      </w:r>
-      <w:r>
-        <w:t>NFM embeddings</w:t>
-      </w:r>
-      <w:r>
-        <w:t>, as a post-hoc interpretative step</w:t>
-      </w:r>
-    </w:p>
-    <w:p>
-      <w:pPr>
-        <w:pStyle w:val="Text"/>
-        <w:rPr>
-          <w:b/>
-          <w:bCs/>
-        </w:rPr>
-      </w:pPr>
-    </w:p>
-    <w:p>
-      <w:pPr>
-        <w:pStyle w:val="Text"/>
-      </w:pPr>
-      <w:r>
-        <w:t xml:space="preserve">Activations → </w:t>
-      </w:r>
-      <w:r>
-        <w:t xml:space="preserve">Primary </w:t>
-      </w:r>
-      <w:r>
-        <w:t>SAE → N</w:t>
-      </w:r>
-      <w:r>
-        <w:t>F</w:t>
-      </w:r>
-      <w:r>
-        <w:t xml:space="preserve">M → </w:t>
-      </w:r>
-      <w:r>
-        <w:t xml:space="preserve">Secondary </w:t>
-      </w:r>
-      <w:r>
-        <w:t>SAE</w:t>
-      </w:r>
-      <w:r>
-        <w:br/>
-      </w:r>
-      <w:r>
-        <w:t xml:space="preserve">                                  </w:t>
-      </w:r>
-      <w:r>
-        <w:t>↓</w:t>
-      </w:r>
-      <w:r>
-        <w:t xml:space="preserve">    </w:t>
-      </w:r>
-      <w:r>
-        <w:t>↑</w:t>
+    </w:p>
+    <w:p>
+      <w:pPr>
+        <w:pStyle w:val="Text"/>
+        <w:rPr>
+          <w:b/>
+          <w:bCs/>
+        </w:rPr>
+      </w:pPr>
+    </w:p>
+    <w:p>
+      <w:pPr>
+        <w:pStyle w:val="Text"/>
+      </w:pPr>
+      <w:r>
+        <w:rPr>
+          <w:b/>
+          <w:bCs/>
+        </w:rPr>
+        <w:t>Joint Training Architecture:</w:t>
       </w:r>
       <w:r>
         <w:t xml:space="preserve"> </w:t>
       </w:r>
       <w:r>
-        <w:t>↑</w:t>
-      </w:r>
-      <w:r>
-        <w:t xml:space="preserve">       </w:t>
-      </w:r>
-      <w:r>
-        <w:t>↓</w:t>
-      </w:r>
-      <w:r>
-        <w:br/>
-      </w:r>
-      <w:r>
-        <w:t xml:space="preserve">                              </w:t>
-      </w:r>
-      <w:r>
-        <w:t xml:space="preserve">Feature Identity </w:t>
-      </w:r>
-      <w:r>
-        <w:t>→</w:t>
-      </w:r>
-      <w:r>
-        <w:t xml:space="preserve"> Residual error           </w:t>
-      </w:r>
-      <w:r>
-        <w:t>↓</w:t>
-      </w:r>
-    </w:p>
-    <w:p>
-      <w:pPr>
-        <w:pStyle w:val="Text"/>
-      </w:pPr>
-      <w:r>
-        <w:tab/>
-      </w:r>
-      <w:r>
-        <w:tab/>
-      </w:r>
-      <w:r>
-        <w:tab/>
-      </w:r>
-      <w:r>
-        <w:tab/>
-      </w:r>
-      <w:r>
-        <w:tab/>
-      </w:r>
-      <w:r>
-        <w:tab/>
-      </w:r>
-      <w:r>
-        <w:tab/>
-      </w:r>
-      <w:r>
-        <w:tab/>
-      </w:r>
-      <w:r>
-        <w:tab/>
-      </w:r>
-      <w:r>
-        <w:tab/>
-      </w:r>
-      <w:r>
-        <w:tab/>
-      </w:r>
-      <w:r>
-        <w:tab/>
-      </w:r>
-      <w:r>
-        <w:tab/>
-      </w:r>
-      <w:r>
-        <w:tab/>
-      </w:r>
-      <w:r>
-        <w:tab/>
-      </w:r>
-      <w:r>
-        <w:tab/>
-      </w:r>
-      <w:r>
-        <w:tab/>
-      </w:r>
-      <w:r>
-        <w:tab/>
-      </w:r>
-      <w:r>
-        <w:tab/>
-      </w:r>
-      <w:r>
-        <w:tab/>
-      </w:r>
-      <w:r>
-        <w:tab/>
-      </w:r>
-      <w:r>
-        <w:tab/>
-      </w:r>
-      <w:r>
-        <w:tab/>
-        <w:t xml:space="preserve"> </w:t>
-      </w:r>
-      <w:r>
-        <w:t>↓</w:t>
-      </w:r>
-    </w:p>
-    <w:p>
-      <w:pPr>
-        <w:pStyle w:val="Text"/>
-      </w:pPr>
-      <w:r>
-        <w:t xml:space="preserve">                </w:t>
-      </w:r>
-      <w:r>
-        <w:t xml:space="preserve">  </w:t>
-      </w:r>
-      <w:r>
-        <w:t xml:space="preserve">                        </w:t>
-      </w:r>
-      <w:r>
-        <w:t>Interpretable</w:t>
-      </w:r>
-      <w:r>
-        <w:t xml:space="preserve"> </w:t>
-      </w:r>
-      <w:r>
-        <w:t>Feature Integration</w:t>
-      </w:r>
-      <w:r>
-        <w:t>s</w:t>
-      </w:r>
-    </w:p>
-    <w:p>
-      <w:pPr>
-        <w:pStyle w:val="Text"/>
-        <w:rPr>
-          <w:b/>
-          <w:bCs/>
-        </w:rPr>
-      </w:pPr>
-    </w:p>
-    <w:p>
-      <w:pPr>
-        <w:pStyle w:val="Text"/>
-      </w:pPr>
-      <w:r>
-        <w:rPr>
-          <w:b/>
-          <w:bCs/>
-        </w:rPr>
-        <w:t>Joint Training Architecture:</w:t>
-      </w:r>
-      <w:r>
-        <w:t xml:space="preserve"> </w:t>
-      </w:r>
-      <w:r>
         <w:t>Following our initial exploration above, w</w:t>
       </w:r>
       <w:r>
@@ -916,21 +857,12 @@
       <w:r>
         <w:t>All components were trained jointly using Adam optimizer (</w:t>
       </w:r>
-      <w:proofErr w:type="spellStart"/>
-      <w:r>
-        <w:rPr>
-          <w:i/>
-          <w:iCs/>
-        </w:rPr>
-        <w:t>lr</w:t>
-      </w:r>
-      <w:proofErr w:type="spellEnd"/>
-      <w:r>
-        <w:rPr>
-          <w:i/>
-          <w:iCs/>
-        </w:rPr>
-        <w:t>=0.0001, β₁=0.9, β₂=0.999</w:t>
+      <w:r>
+        <w:rPr>
+          <w:i/>
+          <w:iCs/>
+        </w:rPr>
+        <w:t>lr=0.0001, β₁=0.9, β₂=0.999</w:t>
       </w:r>
       <w:r>
         <w:t xml:space="preserve">) with </w:t>
@@ -942,15 +874,7 @@
         <w:t xml:space="preserve">using </w:t>
       </w:r>
       <w:r>
-        <w:t xml:space="preserve">5 million tokens from WikiText-103. Training proceeded in chunks of 10,000 tokens each, with 90/10 train-validation splits and batch size of 64 sequences. The </w:t>
-      </w:r>
-      <w:proofErr w:type="spellStart"/>
-      <w:r>
-        <w:t>TopK</w:t>
-      </w:r>
-      <w:proofErr w:type="spellEnd"/>
-      <w:r>
-        <w:t xml:space="preserve"> constraint </w:t>
+        <w:t xml:space="preserve">5 million tokens from WikiText-103. Training proceeded in chunks of 10,000 tokens each, with 90/10 train-validation splits and batch size of 64 sequences. The TopK constraint </w:t>
       </w:r>
       <w:r>
         <w:t>(</w:t>
@@ -1113,15 +1037,7 @@
         <w:tab/>
       </w:r>
       <w:r>
-        <w:t xml:space="preserve">We trained a 50,000-feature </w:t>
-      </w:r>
-      <w:proofErr w:type="spellStart"/>
-      <w:r>
-        <w:t>TopK</w:t>
-      </w:r>
-      <w:proofErr w:type="spellEnd"/>
-      <w:r>
-        <w:t xml:space="preserve"> SAE achieving 0.136 reconstruction loss and 86.4% variance explained.</w:t>
+        <w:t>We trained a 50,000-feature TopK SAE achieving 0.136 reconstruction loss and 86.4% variance explained.</w:t>
       </w:r>
     </w:p>
     <w:p>
@@ -1170,39 +1086,7 @@
           <w:i/>
           <w:iCs/>
         </w:rPr>
-        <w:t xml:space="preserve"> = </w:t>
-      </w:r>
-      <w:proofErr w:type="spellStart"/>
-      <w:r>
-        <w:rPr>
-          <w:i/>
-          <w:iCs/>
-        </w:rPr>
-        <w:t>x_original</w:t>
-      </w:r>
-      <w:proofErr w:type="spellEnd"/>
-      <w:r>
-        <w:rPr>
-          <w:i/>
-          <w:iCs/>
-        </w:rPr>
-        <w:t xml:space="preserve"> - SAE(</w:t>
-      </w:r>
-      <w:proofErr w:type="spellStart"/>
-      <w:r>
-        <w:rPr>
-          <w:i/>
-          <w:iCs/>
-        </w:rPr>
-        <w:t>x_original</w:t>
-      </w:r>
-      <w:proofErr w:type="spellEnd"/>
-      <w:r>
-        <w:rPr>
-          <w:i/>
-          <w:iCs/>
-        </w:rPr>
-        <w:t>)</w:t>
+        <w:t xml:space="preserve"> = x_original - SAE(x_original)</w:t>
       </w:r>
       <w:r>
         <w:rPr>
@@ -1223,23 +1107,7 @@
           <w:i/>
           <w:iCs/>
         </w:rPr>
-        <w:t xml:space="preserve">= </w:t>
-      </w:r>
-      <w:proofErr w:type="gramStart"/>
-      <w:r>
-        <w:rPr>
-          <w:i/>
-          <w:iCs/>
-        </w:rPr>
-        <w:t>NFM(</w:t>
-      </w:r>
-      <w:proofErr w:type="gramEnd"/>
-      <w:r>
-        <w:rPr>
-          <w:i/>
-          <w:iCs/>
-        </w:rPr>
-        <w:t>SAE</w:t>
+        <w:t>= NFM(SAE</w:t>
       </w:r>
       <w:r>
         <w:rPr>
@@ -1358,48 +1226,7 @@
           <w:i/>
           <w:iCs/>
         </w:rPr>
-        <w:t xml:space="preserve">utput = 0.5 × (Σᵢ </w:t>
-      </w:r>
-      <w:proofErr w:type="spellStart"/>
-      <w:proofErr w:type="gramStart"/>
-      <w:r>
-        <w:rPr>
-          <w:i/>
-          <w:iCs/>
-        </w:rPr>
-        <w:t>vᵢf</w:t>
-      </w:r>
-      <w:proofErr w:type="spellEnd"/>
-      <w:r>
-        <w:rPr>
-          <w:i/>
-          <w:iCs/>
-        </w:rPr>
-        <w:t>ᵢ)²</w:t>
-      </w:r>
-      <w:proofErr w:type="gramEnd"/>
-      <w:r>
-        <w:rPr>
-          <w:i/>
-          <w:iCs/>
-        </w:rPr>
-        <w:t xml:space="preserve"> - Σᵢ(</w:t>
-      </w:r>
-      <w:proofErr w:type="spellStart"/>
-      <w:r>
-        <w:rPr>
-          <w:i/>
-          <w:iCs/>
-        </w:rPr>
-        <w:t>vᵢf</w:t>
-      </w:r>
-      <w:proofErr w:type="spellEnd"/>
-      <w:r>
-        <w:rPr>
-          <w:i/>
-          <w:iCs/>
-        </w:rPr>
-        <w:t>ᵢ)²</w:t>
+        <w:t>utput = 0.5 × (Σᵢ vᵢfᵢ)² - Σᵢ(vᵢfᵢ)²</w:t>
       </w:r>
     </w:p>
     <w:p>
@@ -1417,36 +1244,23 @@
         <w:t>∈</w:t>
       </w:r>
       <w:r>
-        <w:t xml:space="preserve"> ℝᵏ represents learned embedding vectors for feature </w:t>
-      </w:r>
-      <w:proofErr w:type="spellStart"/>
-      <w:r>
-        <w:t>i</w:t>
-      </w:r>
-      <w:proofErr w:type="spellEnd"/>
-    </w:p>
-    <w:p>
-      <w:pPr>
-        <w:pStyle w:val="Text"/>
-      </w:pPr>
-    </w:p>
-    <w:p>
-      <w:pPr>
-        <w:pStyle w:val="Text"/>
-      </w:pPr>
-      <w:r>
-        <w:tab/>
-      </w:r>
-      <w:r>
-        <w:t>The NFM was trained on 5 million tokens using Adam optimization (</w:t>
-      </w:r>
-      <w:proofErr w:type="spellStart"/>
-      <w:r>
-        <w:t>lr</w:t>
-      </w:r>
-      <w:proofErr w:type="spellEnd"/>
-      <w:r>
-        <w:t xml:space="preserve">=1e-4) with K=300 embedding dimensions. This achieved 23.4% error reduction over the base SAE, </w:t>
+        <w:t xml:space="preserve"> ℝᵏ represents learned embedding vectors for feature i</w:t>
+      </w:r>
+    </w:p>
+    <w:p>
+      <w:pPr>
+        <w:pStyle w:val="Text"/>
+      </w:pPr>
+    </w:p>
+    <w:p>
+      <w:pPr>
+        <w:pStyle w:val="Text"/>
+      </w:pPr>
+      <w:r>
+        <w:tab/>
+      </w:r>
+      <w:r>
+        <w:t xml:space="preserve">The NFM was trained on 5 million tokens using Adam optimization (lr=1e-4) with K=300 embedding dimensions. This achieved 23.4% error reduction over the base SAE, </w:t>
       </w:r>
       <w:r>
         <w:t>with linear components contributing 95.5% and interactions contributing 4.5% of the improvement.</w:t>
@@ -1476,15 +1290,7 @@
         <w:tab/>
       </w:r>
       <w:r>
-        <w:t xml:space="preserve">To analyze the computational structure captured by NFMs, we applied secondary </w:t>
-      </w:r>
-      <w:proofErr w:type="spellStart"/>
-      <w:r>
-        <w:t>TopK</w:t>
-      </w:r>
-      <w:proofErr w:type="spellEnd"/>
-      <w:r>
-        <w:t xml:space="preserve"> SAEs to the NFM interaction pathway, specifically targeting post-MLP1 vectors before ReLU activation. The secondary SAE used 25× expansion (300 → 7,500 features) with K=</w:t>
+        <w:t>To analyze the computational structure captured by NFMs, we applied secondary TopK SAEs to the NFM interaction pathway, specifically targeting post-MLP1 vectors before ReLU activation. The secondary SAE used 25× expansion (300 → 7,500 features) with K=</w:t>
       </w:r>
       <w:r>
         <w:t>2</w:t>
@@ -1695,15 +1501,7 @@
         <w:tab/>
       </w:r>
       <w:r>
-        <w:t xml:space="preserve">We trained </w:t>
-      </w:r>
-      <w:proofErr w:type="gramStart"/>
-      <w:r>
-        <w:t>a singular</w:t>
-      </w:r>
-      <w:proofErr w:type="gramEnd"/>
-      <w:r>
-        <w:t xml:space="preserve"> architecture which jointly trains </w:t>
+        <w:t xml:space="preserve">We trained a singular architecture which jointly trains </w:t>
       </w:r>
       <w:r>
         <w:t xml:space="preserve">SAE </w:t>
@@ -1738,72 +1536,13 @@
           <w:iCs/>
         </w:rPr>
       </w:pPr>
-      <w:proofErr w:type="spellStart"/>
-      <w:r>
-        <w:rPr>
-          <w:i/>
-          <w:iCs/>
-        </w:rPr>
-        <w:t>final_recon</w:t>
-      </w:r>
-      <w:proofErr w:type="spellEnd"/>
-      <w:r>
-        <w:rPr>
-          <w:i/>
-          <w:iCs/>
-        </w:rPr>
-        <w:t xml:space="preserve"> = </w:t>
-      </w:r>
-      <w:proofErr w:type="spellStart"/>
-      <w:proofErr w:type="gramStart"/>
-      <w:r>
-        <w:rPr>
-          <w:i/>
-          <w:iCs/>
-        </w:rPr>
-        <w:t>sae</w:t>
-      </w:r>
-      <w:proofErr w:type="gramEnd"/>
-      <w:r>
-        <w:rPr>
-          <w:i/>
-          <w:iCs/>
-        </w:rPr>
-        <w:t>_reconstruction</w:t>
-      </w:r>
-      <w:proofErr w:type="spellEnd"/>
-      <w:r>
-        <w:rPr>
-          <w:i/>
-          <w:iCs/>
-        </w:rPr>
-        <w:t xml:space="preserve"> + </w:t>
-      </w:r>
-      <w:proofErr w:type="spellStart"/>
-      <w:r>
-        <w:rPr>
-          <w:i/>
-          <w:iCs/>
-        </w:rPr>
-        <w:t>nfm_linear_out</w:t>
-      </w:r>
-      <w:proofErr w:type="spellEnd"/>
-      <w:r>
-        <w:rPr>
-          <w:i/>
-          <w:iCs/>
-        </w:rPr>
-        <w:t xml:space="preserve"> + </w:t>
-      </w:r>
-      <w:proofErr w:type="spellStart"/>
-      <w:r>
-        <w:rPr>
-          <w:i/>
-          <w:iCs/>
-        </w:rPr>
-        <w:t>nfm_interaction_out</w:t>
-      </w:r>
-      <w:proofErr w:type="spellEnd"/>
+      <w:r>
+        <w:rPr>
+          <w:i/>
+          <w:iCs/>
+        </w:rPr>
+        <w:t>final_recon = sae_reconstruction + nfm_linear_out + nfm_interaction_out</w:t>
+      </w:r>
     </w:p>
     <w:p>
       <w:pPr>
@@ -1814,46 +1553,19 @@
           <w:iCs/>
         </w:rPr>
       </w:pPr>
-      <w:proofErr w:type="spellStart"/>
-      <w:r>
-        <w:rPr>
-          <w:i/>
-          <w:iCs/>
-        </w:rPr>
-        <w:t>total_loss</w:t>
-      </w:r>
-      <w:proofErr w:type="spellEnd"/>
-      <w:r>
-        <w:rPr>
-          <w:i/>
-          <w:iCs/>
-        </w:rPr>
-        <w:t xml:space="preserve"> = </w:t>
-      </w:r>
-      <w:proofErr w:type="gramStart"/>
-      <w:r>
-        <w:rPr>
-          <w:i/>
-          <w:iCs/>
-        </w:rPr>
-        <w:t>MSE(</w:t>
-      </w:r>
-      <w:proofErr w:type="spellStart"/>
-      <w:proofErr w:type="gramEnd"/>
-      <w:r>
-        <w:rPr>
-          <w:i/>
-          <w:iCs/>
-        </w:rPr>
-        <w:t>final_recon</w:t>
-      </w:r>
-      <w:proofErr w:type="spellEnd"/>
-      <w:r>
-        <w:rPr>
-          <w:i/>
-          <w:iCs/>
-        </w:rPr>
-        <w:t xml:space="preserve"> – batch)</w:t>
+      <w:r>
+        <w:rPr>
+          <w:i/>
+          <w:iCs/>
+        </w:rPr>
+        <w:t xml:space="preserve">total_loss = </w:t>
+      </w:r>
+      <w:r>
+        <w:rPr>
+          <w:i/>
+          <w:iCs/>
+        </w:rPr>
+        <w:t>MSE(final_recon – batch)</w:t>
       </w:r>
     </w:p>
     <w:p>
@@ -1877,23 +1589,7 @@
         <w:t>This approach allows features to specialize naturally for either identity representation or integration computation during training, rather than retrofitting integration capture to pre-trained SAE features.</w:t>
       </w:r>
       <w:r>
-        <w:t xml:space="preserve"> For this </w:t>
-      </w:r>
-      <w:proofErr w:type="gramStart"/>
-      <w:r>
-        <w:t>particular implementation</w:t>
-      </w:r>
-      <w:proofErr w:type="gramEnd"/>
-      <w:r>
-        <w:t xml:space="preserve">, we used </w:t>
-      </w:r>
-      <w:proofErr w:type="spellStart"/>
-      <w:r>
-        <w:t>TopK</w:t>
-      </w:r>
-      <w:proofErr w:type="spellEnd"/>
-      <w:r>
-        <w:t xml:space="preserve"> to provide automatic sparsity regularization, without any additional explicit loss terms, and relied on MSE.</w:t>
+        <w:t xml:space="preserve"> For this particular implementation, we used TopK to provide automatic sparsity regularization, without any additional explicit loss terms, and relied on MSE.</w:t>
       </w:r>
     </w:p>
     <w:p>
@@ -1971,6 +1667,9 @@
       <w:r>
         <w:t xml:space="preserve"> We analyzed feature orthogonality through Gram matrix analysis (computing pairwise dot products between feature weight vectors to assess orthogonality patterns) and PCA analysis of feature weight distributions.</w:t>
       </w:r>
+      <w:r>
+        <w:t xml:space="preserve"> We also examined the diagonal of the Gram matrix (looking at the squared norms).</w:t>
+      </w:r>
     </w:p>
     <w:p>
       <w:pPr>
@@ -1986,7 +1685,13 @@
         <w:t>Bimodal Investigation:</w:t>
       </w:r>
       <w:r>
-        <w:t xml:space="preserve"> We analyzed features with different orthogonality to investigate their differential contributions to reconstruction vs integration pathways.</w:t>
+        <w:t xml:space="preserve"> We analyzed features with different </w:t>
+      </w:r>
+      <w:r>
+        <w:t xml:space="preserve">squared norms </w:t>
+      </w:r>
+      <w:r>
+        <w:t>to investigate their differential contributions to reconstruction vs integration pathways.</w:t>
       </w:r>
     </w:p>
     <w:p>
@@ -2143,15 +1848,7 @@
         <w:t xml:space="preserve">much </w:t>
       </w:r>
       <w:r>
-        <w:t xml:space="preserve">larger SAEs and </w:t>
-      </w:r>
-      <w:proofErr w:type="gramStart"/>
-      <w:r>
-        <w:t>genuinely</w:t>
-      </w:r>
-      <w:proofErr w:type="gramEnd"/>
-      <w:r>
-        <w:t xml:space="preserve"> non-linear integration patterns that </w:t>
+        <w:t xml:space="preserve">larger SAEs and genuinely non-linear integration patterns that </w:t>
       </w:r>
       <w:r>
         <w:t xml:space="preserve">may not </w:t>
@@ -2266,15 +1963,7 @@
         <w:t>Feature 2020</w:t>
       </w:r>
       <w:r>
-        <w:t>: Highest activation in [</w:t>
-      </w:r>
-      <w:proofErr w:type="spellStart"/>
-      <w:r>
-        <w:t>formal,emotional</w:t>
-      </w:r>
-      <w:proofErr w:type="spellEnd"/>
-      <w:r>
-        <w:t>] conditions (activation=0.517) but less interaction effects than 4022</w:t>
+        <w:t>: Highest activation in [formal,emotional] conditions (activation=0.517) but less interaction effects than 4022</w:t>
       </w:r>
       <w:r>
         <w:br/>
@@ -2595,15 +2284,7 @@
         <w:tab/>
       </w:r>
       <w:r>
-        <w:t xml:space="preserve">Statistical validation confirmed significant interaction effects (F=5.06, p=0.027 for </w:t>
-      </w:r>
-      <w:proofErr w:type="spellStart"/>
-      <w:r>
-        <w:t>formality×emotion</w:t>
-      </w:r>
-      <w:proofErr w:type="spellEnd"/>
-      <w:r>
-        <w:t xml:space="preserve"> interaction), demonstrating that </w:t>
+        <w:t xml:space="preserve">Statistical validation confirmed significant interaction effects (F=5.06, p=0.027 for formality×emotion interaction), demonstrating that </w:t>
       </w:r>
       <w:r>
         <w:rPr>
@@ -3454,7 +3135,37 @@
         <w:t xml:space="preserve">Gram matrix analysis. </w:t>
       </w:r>
       <w:r>
-        <w:t xml:space="preserve">Analysis of feature weight orthogonality revealed </w:t>
+        <w:t>O</w:t>
+      </w:r>
+      <w:r>
+        <w:t>ff-diagonal norm</w:t>
+      </w:r>
+      <w:r>
+        <w:t xml:space="preserve"> analysis </w:t>
+      </w:r>
+      <w:r>
+        <w:t>revealed similar orthogonality of the joint architecture</w:t>
+      </w:r>
+      <w:r>
+        <w:t xml:space="preserve"> to the SAE</w:t>
+      </w:r>
+      <w:r>
+        <w:t xml:space="preserve">. However, the </w:t>
+      </w:r>
+      <w:r>
+        <w:t xml:space="preserve">squared </w:t>
+      </w:r>
+      <w:r>
+        <w:t>norms</w:t>
+      </w:r>
+      <w:r>
+        <w:t xml:space="preserve"> </w:t>
+      </w:r>
+      <w:r>
+        <w:t xml:space="preserve">of our feature weights </w:t>
+      </w:r>
+      <w:r>
+        <w:t xml:space="preserve">revealed </w:t>
       </w:r>
       <w:r>
         <w:t xml:space="preserve">a </w:t>
@@ -3463,13 +3174,13 @@
         <w:t>distinct organizational pattern in the joint architecture</w:t>
       </w:r>
       <w:r>
-        <w:t xml:space="preserve"> versus a </w:t>
-      </w:r>
-      <w:r>
-        <w:t>s</w:t>
-      </w:r>
-      <w:r>
-        <w:t xml:space="preserve">tandard SAE </w:t>
+        <w:t xml:space="preserve"> versus </w:t>
+      </w:r>
+      <w:r>
+        <w:t xml:space="preserve">our </w:t>
+      </w:r>
+      <w:r>
+        <w:t xml:space="preserve">SAE </w:t>
       </w:r>
       <w:r>
         <w:t>(</w:t>
@@ -3485,7 +3196,7 @@
         <w:t xml:space="preserve">showing a </w:t>
       </w:r>
       <w:r>
-        <w:t xml:space="preserve">unimodal distribution </w:t>
+        <w:t xml:space="preserve">distribution </w:t>
       </w:r>
       <w:r>
         <w:t>(mean ~</w:t>
@@ -3589,7 +3300,13 @@
         <w:t>bimodal distribution</w:t>
       </w:r>
       <w:r>
-        <w:t xml:space="preserve"> with clear separation between highly orthogonal features (mean</w:t>
+        <w:t xml:space="preserve"> with clear separation between </w:t>
+      </w:r>
+      <w:r>
+        <w:t xml:space="preserve">low squared norm </w:t>
+      </w:r>
+      <w:r>
+        <w:t>features (mean</w:t>
       </w:r>
       <w:r>
         <w:t xml:space="preserve"> ~</w:t>
@@ -3601,7 +3318,13 @@
         <w:t>5</w:t>
       </w:r>
       <w:r>
-        <w:t>) and moderately orthogonal features (mean</w:t>
+        <w:t xml:space="preserve">) and moderate </w:t>
+      </w:r>
+      <w:r>
+        <w:t xml:space="preserve">squared norm </w:t>
+      </w:r>
+      <w:r>
+        <w:t>features (mean</w:t>
       </w:r>
       <w:r>
         <w:t xml:space="preserve"> ~</w:t>
@@ -3694,7 +3417,13 @@
         <w:pStyle w:val="Text"/>
       </w:pPr>
       <w:r>
-        <w:t>Features with higher orthogonality (squared norms &lt;0.2) contribute</w:t>
+        <w:t xml:space="preserve">Features with </w:t>
+      </w:r>
+      <w:r>
+        <w:t xml:space="preserve">lower squared norms </w:t>
+      </w:r>
+      <w:r>
+        <w:t>(&lt;0.2) contribute</w:t>
       </w:r>
       <w:r>
         <w:t>d</w:t>
@@ -3819,7 +3548,13 @@
         <w:t>direct</w:t>
       </w:r>
       <w:r>
-        <w:t xml:space="preserve"> residual contributions from the SAE were more from our lower orthogonal features </w:t>
+        <w:t xml:space="preserve"> residual contributions from the SAE were more from our </w:t>
+      </w:r>
+      <w:r>
+        <w:t xml:space="preserve">higher squared norm </w:t>
+      </w:r>
+      <w:r>
+        <w:t xml:space="preserve">features </w:t>
       </w:r>
       <w:r>
         <w:t>(</w:t>
@@ -3838,21 +3573,12 @@
         </w:rPr>
         <w:t>17.2</w:t>
       </w:r>
-      <w:proofErr w:type="gramStart"/>
-      <w:r>
-        <w:rPr>
-          <w:i/>
-          <w:iCs/>
-        </w:rPr>
-        <w:t>% ,vs</w:t>
-      </w:r>
-      <w:proofErr w:type="gramEnd"/>
-      <w:r>
-        <w:rPr>
-          <w:i/>
-          <w:iCs/>
-        </w:rPr>
-        <w:t xml:space="preserve"> &gt;0.2: </w:t>
+      <w:r>
+        <w:rPr>
+          <w:i/>
+          <w:iCs/>
+        </w:rPr>
+        <w:t xml:space="preserve">% ,vs &gt;0.2: </w:t>
       </w:r>
       <w:r>
         <w:rPr>
@@ -3890,9 +3616,9 @@
           <w:noProof/>
         </w:rPr>
         <w:drawing>
-          <wp:inline distT="0" distB="0" distL="0" distR="0" wp14:anchorId="0612BCD5" wp14:editId="058768CC">
-            <wp:extent cx="2309025" cy="1841394"/>
-            <wp:effectExtent l="0" t="0" r="0" b="6985"/>
+          <wp:inline distT="0" distB="0" distL="0" distR="0" wp14:anchorId="0612BCD5" wp14:editId="3C4D2A7E">
+            <wp:extent cx="2229531" cy="1778000"/>
+            <wp:effectExtent l="0" t="0" r="0" b="0"/>
             <wp:docPr id="1430328952" name="Picture 13"/>
             <wp:cNvGraphicFramePr>
               <a:graphicFrameLocks xmlns:a="http://schemas.openxmlformats.org/drawingml/2006/main" noChangeAspect="1"/>
@@ -3922,7 +3648,7 @@
                   <pic:spPr bwMode="auto">
                     <a:xfrm>
                       <a:off x="0" y="0"/>
-                      <a:ext cx="2325827" cy="1854793"/>
+                      <a:ext cx="2249419" cy="1793861"/>
                     </a:xfrm>
                     <a:prstGeom prst="rect">
                       <a:avLst/>
@@ -3943,11 +3669,6 @@
       <w:pPr>
         <w:pStyle w:val="Text"/>
       </w:pPr>
-    </w:p>
-    <w:p>
-      <w:pPr>
-        <w:pStyle w:val="Text"/>
-      </w:pPr>
       <w:r>
         <w:t>This creates strong negative correlation</w:t>
       </w:r>
@@ -3968,30 +3689,10 @@
         <w:t xml:space="preserve">) between </w:t>
       </w:r>
       <w:r>
-        <w:t xml:space="preserve">our </w:t>
-      </w:r>
-      <w:proofErr w:type="gramStart"/>
-      <w:r>
-        <w:t>squared</w:t>
-      </w:r>
-      <w:proofErr w:type="gramEnd"/>
-      <w:r>
-        <w:t xml:space="preserve"> norm (</w:t>
-      </w:r>
-      <w:r>
-        <w:t xml:space="preserve">feature </w:t>
-      </w:r>
-      <w:r>
-        <w:t>non-</w:t>
-      </w:r>
-      <w:r>
-        <w:t>orthogonality</w:t>
-      </w:r>
-      <w:r>
-        <w:t>)</w:t>
-      </w:r>
-      <w:r>
-        <w:t xml:space="preserve"> and contribution</w:t>
+        <w:t xml:space="preserve">our squared norm </w:t>
+      </w:r>
+      <w:r>
+        <w:t>and contribution</w:t>
       </w:r>
       <w:r>
         <w:t>s by weight to our interaction components. Our residual contribution coming only from the SAE encoder has the opposite pattern (</w:t>
@@ -4081,347 +3782,249 @@
         <w:pStyle w:val="Text"/>
       </w:pPr>
       <w:r>
-        <w:t>These</w:t>
+        <w:t>These findings suggest the joint architecture enables the SAE encoder to learn more diffuse, low squared norm features that can be effectively utilized by downstream interaction components. In contrast, standard SAE training produces primarily high squared norm features that must simultaneously handle both feature identity and complex interactions within limited parameter space. This dual burden may cause standard SAEs to miss subtly distributed encodings throughout the layer. Overall, the joint architecture's ability to capture distributed feature representations improved compared to standard SAE training</w:t>
+      </w:r>
+      <w:r>
+        <w:t>.</w:t>
+      </w:r>
+    </w:p>
+    <w:p>
+      <w:pPr>
+        <w:pStyle w:val="SectionHeading"/>
+      </w:pPr>
+      <w:r>
+        <w:t>Discussion</w:t>
+      </w:r>
+    </w:p>
+    <w:p>
+      <w:pPr>
+        <w:pStyle w:val="Text"/>
+        <w:rPr>
+          <w:b/>
+          <w:bCs/>
+        </w:rPr>
+      </w:pPr>
+      <w:r>
+        <w:rPr>
+          <w:b/>
+          <w:bCs/>
+        </w:rPr>
+        <w:t>Implications for Neural Computation</w:t>
+      </w:r>
+    </w:p>
+    <w:p>
+      <w:pPr>
+        <w:pStyle w:val="Text"/>
+      </w:pPr>
+      <w:r>
+        <w:tab/>
+      </w:r>
+      <w:r>
+        <w:t>Our findings challenge the prevailing view of neural networks as sparse feature storage systems, revealing instead a dual encoding architecture where neural representations simultaneously compress both feature identity and feature integration information. The reconstruction improvement achieved by capturing integration patterns demonstrates that current sparse coding approaches, while successful at identifying interpretable features, systematically miss computational structure that is functionally significant for model behavior.</w:t>
+      </w:r>
+    </w:p>
+    <w:p>
+      <w:pPr>
+        <w:pStyle w:val="Text"/>
+      </w:pPr>
+      <w:r>
+        <w:tab/>
+      </w:r>
+      <w:r>
+        <w:t xml:space="preserve">Polysemantic neurons may not represent compression artifacts to be eliminated, but rather computational units that encode relationships between concepts. The selective intervention effects we observed—where some features produce systematic 2×2 interaction patterns while others show no effects—suggest that polysemanticity may reflect meaningful computational roles rather than random interference patterns. This reframes the persistent polysemanticity observed </w:t>
+      </w:r>
+      <w:r>
+        <w:lastRenderedPageBreak/>
+        <w:t>even in high-capacity SAEs from a limitation to be overcome to evidence of fundamental computational organization.</w:t>
+      </w:r>
+    </w:p>
+    <w:p>
+      <w:pPr>
+        <w:pStyle w:val="Text"/>
+      </w:pPr>
+      <w:r>
+        <w:tab/>
+      </w:r>
+      <w:r>
+        <w:t xml:space="preserve">The bimodal Gram matrix distribution provides direct empirical evidence for natural computational clustering. Joint training spontaneously develops two distinct feature populations: </w:t>
+      </w:r>
+      <w:r>
+        <w:t xml:space="preserve">low squared norm </w:t>
+      </w:r>
+      <w:r>
+        <w:t>features (mean=0.04) specializing in integration pathways</w:t>
+      </w:r>
+      <w:r>
+        <w:t>,</w:t>
+      </w:r>
+      <w:r>
+        <w:t xml:space="preserve"> and moderately </w:t>
+      </w:r>
+      <w:r>
+        <w:t xml:space="preserve">squared norm </w:t>
+      </w:r>
+      <w:r>
+        <w:t xml:space="preserve">features (mean=0.4) </w:t>
+      </w:r>
+      <w:r>
+        <w:t xml:space="preserve">contributing to </w:t>
+      </w:r>
+      <w:r>
+        <w:t>direct reconstruction. This emergent organization validates our dual</w:t>
+      </w:r>
+      <w:r>
+        <w:t>-</w:t>
+      </w:r>
+      <w:r>
+        <w:t>encoding hypothesis at the representational level—the network naturally separates these computational roles when given architectural flexibility.</w:t>
+      </w:r>
+    </w:p>
+    <w:p>
+      <w:pPr>
+        <w:pStyle w:val="Text"/>
+      </w:pPr>
+      <w:r>
+        <w:tab/>
+      </w:r>
+      <w:r>
+        <w:t>In contrast, s</w:t>
+      </w:r>
+      <w:r>
+        <w:t>tandard SAE training shows unimodal squared norm distribution (mean≈0.4), suggesting current approaches constrain all features to similar magnitude ranges. The strong negative correlations (r=-0.987) between squared norms and integration contributions reveal that low squared norm features specialize in computational relationships. This suggests that distributed, low-magnitude representations may be particularly suitable for integration precisely because their diffuse nature enables flexible recombination across interaction components.</w:t>
+      </w:r>
+    </w:p>
+    <w:p>
+      <w:pPr>
+        <w:pStyle w:val="Text"/>
+      </w:pPr>
+    </w:p>
+    <w:p>
+      <w:pPr>
+        <w:pStyle w:val="Text"/>
+      </w:pPr>
+      <w:r>
+        <w:rPr>
+          <w:b/>
+          <w:bCs/>
+        </w:rPr>
+        <w:t>Architectural Integration vs Post-Hoc Analysis</w:t>
+      </w:r>
+    </w:p>
+    <w:p>
+      <w:pPr>
+        <w:pStyle w:val="Text"/>
+      </w:pPr>
+      <w:r>
+        <w:tab/>
+      </w:r>
+      <w:r>
+        <w:t xml:space="preserve">Our comparison of sequential (23% improvement) and joint training (41.3% improvement) </w:t>
+      </w:r>
+      <w:r>
+        <w:t xml:space="preserve">methods </w:t>
+      </w:r>
+      <w:r>
+        <w:t>demonstrates a fundamental architectural principle: integration patterns benefit from simultaneous optimization with identity features rather than post-hoc capture of reconstruction residuals. This represents a paradigm shift from detecting missing computational structure to building architectures that naturally capture it during learning.</w:t>
+      </w:r>
+    </w:p>
+    <w:p>
+      <w:pPr>
+        <w:pStyle w:val="Text"/>
+      </w:pPr>
+      <w:r>
+        <w:tab/>
+      </w:r>
+      <w:r>
+        <w:t>Traditional SAE approaches train sparse features first, then attempt to analyze or correct their limitations. Joint training allows the network to develop specialized feature types naturally</w:t>
+      </w:r>
+      <w:r>
+        <w:t>-</w:t>
+      </w:r>
+      <w:r>
+        <w:t>low squared norm features that can be effectively recombined in interaction components alongside higher squared norm features that handle direct reconstruction. This architectural flexibility eliminates the need to retrofit integration capture onto pre-trained sparse representations.</w:t>
+      </w:r>
+    </w:p>
+    <w:p>
+      <w:pPr>
+        <w:pStyle w:val="Text"/>
+      </w:pPr>
+      <w:r>
+        <w:tab/>
+      </w:r>
+      <w:r>
+        <w:t xml:space="preserve">The 51.6% KL divergence reduction (vs 30% </w:t>
+      </w:r>
+      <w:r>
+        <w:t xml:space="preserve">reduction in our </w:t>
+      </w:r>
+      <w:r>
+        <w:t>sequential</w:t>
+      </w:r>
+      <w:r>
+        <w:t xml:space="preserve"> methodology</w:t>
+      </w:r>
+      <w:r>
+        <w:t>) demonstrates that this architectural approach addresses fundamental limitations rather than providing incremental improvements. Joint training establishes a new standard for SAE architectures that integrate computational relationship modeling from the outset.</w:t>
+      </w:r>
+    </w:p>
+    <w:p>
+      <w:pPr>
+        <w:pStyle w:val="Text"/>
+      </w:pPr>
+    </w:p>
+    <w:p>
+      <w:pPr>
+        <w:pStyle w:val="Text"/>
+        <w:rPr>
+          <w:b/>
+          <w:bCs/>
+        </w:rPr>
+      </w:pPr>
+      <w:r>
+        <w:rPr>
+          <w:b/>
+          <w:bCs/>
+        </w:rPr>
+        <w:t>Relation to Existing Work</w:t>
+      </w:r>
+    </w:p>
+    <w:p>
+      <w:pPr>
+        <w:pStyle w:val="Text"/>
+      </w:pPr>
+      <w:r>
+        <w:tab/>
+      </w:r>
+      <w:r>
+        <w:t>Our framework provides a possibly unifying explanation for several limitations identified in current interpretability research. The "dark matter" described in circuit analysis—</w:t>
+      </w:r>
+      <w:r>
+        <w:t>computation that remains unexplained despite extensive feature identification (Olah et al. 2020; Sharkey, Braun, and Millidge 2025)—may largely reflect missing integration patterns rather than inadequate feature discovery. Our demonstration that traditional maximum activation approaches fail to identify integration features, despite their clear functional effects, suggests that current interpretability methods may be systematically blind to this form of computation.</w:t>
+      </w:r>
+    </w:p>
+    <w:p>
+      <w:pPr>
+        <w:pStyle w:val="Text"/>
+      </w:pPr>
+      <w:r>
+        <w:tab/>
+      </w:r>
+      <w:r>
+        <w:t>Our results provide a direct solution to the pathological KL divergence errors identified by Gurnee et al.</w:t>
+      </w:r>
+      <w:r>
+        <w:rPr>
+          <w:vertAlign w:val="superscript"/>
+        </w:rPr>
+        <w:t>1</w:t>
+      </w:r>
+      <w:r>
+        <w:t>, achieving 51.6% reduction. This demonstrates that integration capture doesn't merely explain missing computational structure—it systematically addresses the behavioral limitations that have constrained SAE applicability. The pathological nature of these errors reflects missing integration structure rather than random noise, and our architectural approach prevents these systematic failures rather than detecting them post-hoc.</w:t>
       </w:r>
       <w:r>
         <w:t xml:space="preserve"> </w:t>
       </w:r>
       <w:r>
-        <w:t xml:space="preserve">findings </w:t>
-      </w:r>
-      <w:r>
-        <w:t xml:space="preserve">suggest </w:t>
-      </w:r>
-      <w:proofErr w:type="gramStart"/>
-      <w:r>
-        <w:t>the joint</w:t>
-      </w:r>
-      <w:proofErr w:type="gramEnd"/>
-      <w:r>
-        <w:t xml:space="preserve"> architecture effectively forces more orthogonal feature definition in the SAE </w:t>
-      </w:r>
-      <w:r>
-        <w:t xml:space="preserve">encoder </w:t>
-      </w:r>
-      <w:r>
-        <w:t xml:space="preserve">allowing </w:t>
-      </w:r>
-      <w:r>
-        <w:t>the</w:t>
-      </w:r>
-      <w:r>
-        <w:t xml:space="preserve"> </w:t>
-      </w:r>
-      <w:r>
-        <w:t xml:space="preserve">linear and nonlinear </w:t>
-      </w:r>
-      <w:r>
-        <w:t>combin</w:t>
-      </w:r>
-      <w:r>
-        <w:t>ations to occur</w:t>
-      </w:r>
-      <w:r>
-        <w:t xml:space="preserve"> in our interaction components downstream. It also suggests a secondary distribution of less defined features, potentially because of our limited parameter space, that </w:t>
-      </w:r>
-      <w:proofErr w:type="gramStart"/>
-      <w:r>
-        <w:t>have to</w:t>
-      </w:r>
-      <w:proofErr w:type="gramEnd"/>
-      <w:r>
-        <w:t xml:space="preserve"> simultaneously service the complex feature interactions along with feature identity, resulting in less orthogonal feature definition. </w:t>
-      </w:r>
-      <w:r>
-        <w:t>Overall</w:t>
-      </w:r>
-      <w:r>
-        <w:t>,</w:t>
-      </w:r>
-      <w:r>
-        <w:t xml:space="preserve"> orthogonality improved compared to standard SAE training. </w:t>
-      </w:r>
-    </w:p>
-    <w:p>
-      <w:pPr>
-        <w:pStyle w:val="SectionHeading"/>
-      </w:pPr>
-      <w:r>
-        <w:t>Discussion</w:t>
-      </w:r>
-    </w:p>
-    <w:p>
-      <w:pPr>
-        <w:pStyle w:val="Text"/>
-        <w:rPr>
-          <w:b/>
-          <w:bCs/>
-        </w:rPr>
-      </w:pPr>
-      <w:r>
-        <w:rPr>
-          <w:b/>
-          <w:bCs/>
-        </w:rPr>
-        <w:t>Implications for Neural Computation</w:t>
-      </w:r>
-    </w:p>
-    <w:p>
-      <w:pPr>
-        <w:pStyle w:val="Text"/>
-      </w:pPr>
-      <w:r>
-        <w:tab/>
-      </w:r>
-      <w:r>
-        <w:t>Our findings challenge the prevailing view of neural networks as sparse feature storage systems, revealing instead a dual encoding architecture where neural representations simultaneously compress both feature identity and feature integration information. The reconstruction improvement achieved by capturing integration patterns demonstrates that current sparse coding approaches, while successful at identifying interpretable features, systematically miss computational structure that is functionally significant for model behavior.</w:t>
-      </w:r>
-    </w:p>
-    <w:p>
-      <w:pPr>
-        <w:pStyle w:val="Text"/>
-      </w:pPr>
-      <w:r>
-        <w:tab/>
-      </w:r>
-      <w:r>
-        <w:t xml:space="preserve">Polysemantic neurons may not represent compression artifacts to be eliminated, but rather computational units that encode relationships between concepts. The selective intervention effects we observed—where some features produce systematic 2×2 interaction patterns while others show no effects—suggest that </w:t>
-      </w:r>
-      <w:proofErr w:type="spellStart"/>
-      <w:r>
-        <w:t>polysemanticity</w:t>
-      </w:r>
-      <w:proofErr w:type="spellEnd"/>
-      <w:r>
-        <w:t xml:space="preserve"> may reflect meaningful </w:t>
-      </w:r>
-      <w:r>
-        <w:lastRenderedPageBreak/>
-        <w:t xml:space="preserve">computational roles rather than random interference patterns. This reframes the persistent </w:t>
-      </w:r>
-      <w:proofErr w:type="spellStart"/>
-      <w:r>
-        <w:t>polysemanticity</w:t>
-      </w:r>
-      <w:proofErr w:type="spellEnd"/>
-      <w:r>
-        <w:t xml:space="preserve"> observed even in high-capacity SAEs from a limitation to be overcome to evidence of fundamental computational organization.</w:t>
-      </w:r>
-    </w:p>
-    <w:p>
-      <w:pPr>
-        <w:pStyle w:val="Text"/>
-      </w:pPr>
-      <w:r>
-        <w:tab/>
-      </w:r>
-      <w:r>
-        <w:t>The bimodal Gram matrix distribution provides direct empirical evidence for natural computational clustering. Joint training spontaneously develops two distinct feature populations: highly orthogonal features (mean=0.04) specializing in integration pathways</w:t>
-      </w:r>
-      <w:r>
-        <w:t>,</w:t>
-      </w:r>
-      <w:r>
-        <w:t xml:space="preserve"> and moderately orthogonal features (mean=0.4) handling direct reconstruction. This emergent organization validates our dual</w:t>
-      </w:r>
-      <w:r>
-        <w:t>-</w:t>
-      </w:r>
-      <w:r>
-        <w:t>encoding hypothesis at the representational level—the network naturally separates these computational roles when given architectural flexibility.</w:t>
-      </w:r>
-    </w:p>
-    <w:p>
-      <w:pPr>
-        <w:pStyle w:val="Text"/>
-      </w:pPr>
-      <w:r>
-        <w:tab/>
-      </w:r>
-      <w:r>
-        <w:t xml:space="preserve">Standard SAE training shows unimodal orthogonality distribution (mean≈0.4), suggesting current approaches force all features into a single computational role. The strong </w:t>
-      </w:r>
-      <w:r>
-        <w:t xml:space="preserve">positive </w:t>
-      </w:r>
-      <w:r>
-        <w:t>correlations (r=0.987) between orthogonality and integration contributions fundamentally reframes what orthogonality means in neural representations: rather than indicating independent concepts, orthogonal features may specialize in computational relationships precisely because their clean separation enables effective recombination.</w:t>
-      </w:r>
-    </w:p>
-    <w:p>
-      <w:pPr>
-        <w:pStyle w:val="Text"/>
-      </w:pPr>
-    </w:p>
-    <w:p>
-      <w:pPr>
-        <w:pStyle w:val="Text"/>
-      </w:pPr>
-      <w:r>
-        <w:rPr>
-          <w:b/>
-          <w:bCs/>
-        </w:rPr>
-        <w:t>Architectural Integration vs Post-Hoc Analysis</w:t>
-      </w:r>
-    </w:p>
-    <w:p>
-      <w:pPr>
-        <w:pStyle w:val="Text"/>
-      </w:pPr>
-      <w:r>
-        <w:tab/>
-      </w:r>
-      <w:r>
-        <w:t xml:space="preserve">Our comparison of sequential (23% improvement) and joint training (41.3% improvement) </w:t>
-      </w:r>
-      <w:r>
-        <w:t xml:space="preserve">methods </w:t>
-      </w:r>
-      <w:r>
-        <w:t xml:space="preserve">demonstrates a fundamental architectural principle: integration patterns benefit from simultaneous optimization with identity features rather than post-hoc capture of reconstruction residuals. This represents a paradigm shift from detecting missing computational </w:t>
-      </w:r>
-      <w:proofErr w:type="gramStart"/>
-      <w:r>
-        <w:t>structure</w:t>
-      </w:r>
-      <w:proofErr w:type="gramEnd"/>
-      <w:r>
-        <w:t xml:space="preserve"> to building architectures that naturally capture it during learning.</w:t>
-      </w:r>
-    </w:p>
-    <w:p>
-      <w:pPr>
-        <w:pStyle w:val="Text"/>
-      </w:pPr>
-      <w:r>
-        <w:tab/>
-      </w:r>
-      <w:r>
-        <w:t xml:space="preserve">Traditional SAE approaches train sparse features first, then attempt to analyze or correct their limitations. Joint training allows the network to develop specialized feature types </w:t>
-      </w:r>
-      <w:proofErr w:type="gramStart"/>
-      <w:r>
-        <w:t>naturally—orthogonal</w:t>
-      </w:r>
-      <w:proofErr w:type="gramEnd"/>
-      <w:r>
-        <w:t xml:space="preserve"> features that can be effectively recombined in interaction components alongside less orthogonal features that handle complex interactions directly. This architectural flexibility eliminates the need to retrofit integration capture onto pre-trained sparse representations.</w:t>
-      </w:r>
-    </w:p>
-    <w:p>
-      <w:pPr>
-        <w:pStyle w:val="Text"/>
-      </w:pPr>
-      <w:r>
-        <w:tab/>
-      </w:r>
-      <w:r>
-        <w:t xml:space="preserve">The 51.6% KL divergence reduction (vs 30% </w:t>
-      </w:r>
-      <w:r>
-        <w:t xml:space="preserve">reduction in our </w:t>
-      </w:r>
-      <w:r>
-        <w:t>sequential</w:t>
-      </w:r>
-      <w:r>
-        <w:t xml:space="preserve"> methodology</w:t>
-      </w:r>
-      <w:r>
-        <w:t xml:space="preserve">) demonstrates that this architectural approach addresses fundamental limitations rather than providing incremental improvements. Joint training establishes a new standard for SAE </w:t>
-      </w:r>
-      <w:proofErr w:type="gramStart"/>
-      <w:r>
-        <w:t>architectures</w:t>
-      </w:r>
-      <w:proofErr w:type="gramEnd"/>
-      <w:r>
-        <w:t xml:space="preserve"> that </w:t>
-      </w:r>
-      <w:proofErr w:type="gramStart"/>
-      <w:r>
-        <w:t>integrate</w:t>
-      </w:r>
-      <w:proofErr w:type="gramEnd"/>
-      <w:r>
-        <w:t xml:space="preserve"> computational relationship modeling from the outset.</w:t>
-      </w:r>
-    </w:p>
-    <w:p>
-      <w:pPr>
-        <w:pStyle w:val="Text"/>
-      </w:pPr>
-    </w:p>
-    <w:p>
-      <w:pPr>
-        <w:pStyle w:val="Text"/>
-        <w:rPr>
-          <w:b/>
-          <w:bCs/>
-        </w:rPr>
-      </w:pPr>
-      <w:r>
-        <w:rPr>
-          <w:b/>
-          <w:bCs/>
-        </w:rPr>
-        <w:t>Relation to Existing Work</w:t>
-      </w:r>
-    </w:p>
-    <w:p>
-      <w:pPr>
-        <w:pStyle w:val="Text"/>
-      </w:pPr>
-      <w:r>
-        <w:tab/>
-      </w:r>
-      <w:r>
-        <w:t>Our framework provides a possibly unifying explanation for several limitations identified in current interpretability research. The "dark matter" described in circuit analysis—</w:t>
-      </w:r>
-      <w:r>
-        <w:t>computation that remains unexplained despite extensive feature identification (Olah et al. 2020; Sharkey, Braun, and Millidge 2025)—may largely reflect missing integration patterns rather than inadequate feature discovery. Our demonstration that traditional maximum activation approaches fail to identify integration features, despite their clear functional effects, suggests that current interpretability methods may be systematically blind to this form of computation.</w:t>
-      </w:r>
-    </w:p>
-    <w:p>
-      <w:pPr>
-        <w:pStyle w:val="Text"/>
-      </w:pPr>
-      <w:r>
-        <w:tab/>
-      </w:r>
-      <w:r>
-        <w:t>Our results provide a direct solution to the pathological KL divergence errors identified by Gurnee et al.</w:t>
-      </w:r>
-      <w:r>
-        <w:rPr>
-          <w:vertAlign w:val="superscript"/>
-        </w:rPr>
-        <w:t>1</w:t>
-      </w:r>
-      <w:r>
-        <w:t xml:space="preserve">, achieving 51.6% reduction. This demonstrates that integration capture doesn't merely explain missing computational </w:t>
-      </w:r>
-      <w:proofErr w:type="gramStart"/>
-      <w:r>
-        <w:t>structure—it</w:t>
-      </w:r>
-      <w:proofErr w:type="gramEnd"/>
-      <w:r>
-        <w:t xml:space="preserve"> systematically addresses the behavioral limitations that have constrained SAE applicability. The pathological nature of these errors reflects </w:t>
-      </w:r>
-      <w:proofErr w:type="gramStart"/>
-      <w:r>
-        <w:t>missing</w:t>
-      </w:r>
-      <w:proofErr w:type="gramEnd"/>
-      <w:r>
-        <w:t xml:space="preserve"> integration structure rather than random noise, and our architectural approach prevents these systematic failures rather than detecting them post-hoc.</w:t>
-      </w:r>
-      <w:r>
-        <w:t xml:space="preserve"> </w:t>
-      </w:r>
-      <w:r>
         <w:t xml:space="preserve">The systematic reconstruction errors </w:t>
       </w:r>
       <w:r>
@@ -4439,39 +4042,7 @@
         <w:tab/>
       </w:r>
       <w:r>
-        <w:t xml:space="preserve">Our work also addresses the "wrong abstraction level" problem frequently encountered in SAE research (Chanin, </w:t>
-      </w:r>
-      <w:proofErr w:type="spellStart"/>
-      <w:r>
-        <w:t>Shlegeris</w:t>
-      </w:r>
-      <w:proofErr w:type="spellEnd"/>
-      <w:r>
-        <w:t xml:space="preserve">, and Brundage 2024; </w:t>
-      </w:r>
-      <w:proofErr w:type="spellStart"/>
-      <w:r>
-        <w:t>Makelov</w:t>
-      </w:r>
-      <w:proofErr w:type="spellEnd"/>
-      <w:r>
-        <w:t xml:space="preserve"> et al. 2024; </w:t>
-      </w:r>
-      <w:proofErr w:type="spellStart"/>
-      <w:r>
-        <w:t>Ayonrinde</w:t>
-      </w:r>
-      <w:proofErr w:type="spellEnd"/>
-      <w:r>
-        <w:t xml:space="preserve"> et al. 2024), where features appear either too specific or too general for interpretable analysis. Under our framework, this may reflect the artificial separation of identity and integration encoding: some apparent features may </w:t>
-      </w:r>
-      <w:proofErr w:type="gramStart"/>
-      <w:r>
-        <w:t>actually be</w:t>
-      </w:r>
-      <w:proofErr w:type="gramEnd"/>
-      <w:r>
-        <w:t xml:space="preserve"> integration patterns, while some apparent integrations may be underspecified identity features awaiting sufficient encoding capacity.</w:t>
+        <w:t>Our work also addresses the "wrong abstraction level" problem frequently encountered in SAE research (Chanin, Shlegeris, and Brundage 2024; Makelov et al. 2024; Ayonrinde et al. 2024), where features appear either too specific or too general for interpretable analysis. Under our framework, this may reflect the artificial separation of identity and integration encoding: some apparent features may actually be integration patterns, while some apparent integrations may be underspecified identity features awaiting sufficient encoding capacity.</w:t>
       </w:r>
     </w:p>
     <w:p>
@@ -4575,34 +4146,18 @@
         <w:tab/>
       </w:r>
       <w:r>
-        <w:t xml:space="preserve">Scale constraints represent one primary limitation of this work. Our experiments on a 3B parameter model with 50k SAE features provide proof-of-concept evidence, but scaling to industrial-scale models with millions of features </w:t>
-      </w:r>
-      <w:proofErr w:type="gramStart"/>
-      <w:r>
-        <w:t>remains</w:t>
-      </w:r>
-      <w:proofErr w:type="gramEnd"/>
-      <w:r>
-        <w:t xml:space="preserve"> challenging. The computational requirements of NFM training scale super-linearly with feature count, necessitating architectural innovations or more efficient approximation methods.</w:t>
-      </w:r>
-    </w:p>
-    <w:p>
-      <w:pPr>
-        <w:pStyle w:val="Text"/>
-      </w:pPr>
-      <w:r>
-        <w:tab/>
-      </w:r>
-      <w:r>
-        <w:t xml:space="preserve">Integration interpretability presents ongoing challenges. While we demonstrated functional effects of integration features through systematic interventions, these features remain largely opaque to direct inspection. The failure of maximum activation analysis to yield interpretable patterns for integration features suggests </w:t>
-      </w:r>
-      <w:proofErr w:type="gramStart"/>
-      <w:r>
-        <w:t>need</w:t>
-      </w:r>
-      <w:proofErr w:type="gramEnd"/>
-      <w:r>
-        <w:t xml:space="preserve"> for specialized interpretability methods designed for computational rather than representational structure.</w:t>
+        <w:t>Scale constraints represent one primary limitation of this work. Our experiments on a 3B parameter model with 50k SAE features provide proof-of-concept evidence, but scaling to industrial-scale models with millions of features remains challenging. The computational requirements of NFM training scale super-linearly with feature count, necessitating architectural innovations or more efficient approximation methods.</w:t>
+      </w:r>
+    </w:p>
+    <w:p>
+      <w:pPr>
+        <w:pStyle w:val="Text"/>
+      </w:pPr>
+      <w:r>
+        <w:tab/>
+      </w:r>
+      <w:r>
+        <w:t>Integration interpretability presents ongoing challenges. While we demonstrated functional effects of integration features through systematic interventions, these features remain largely opaque to direct inspection. The failure of maximum activation analysis to yield interpretable patterns for integration features suggests need for specialized interpretability methods designed for computational rather than representational structure.</w:t>
       </w:r>
     </w:p>
     <w:p>
@@ -4643,42 +4198,18 @@
         <w:tab/>
       </w:r>
       <w:r>
-        <w:t xml:space="preserve">Discovery-oriented feature identification approaches are typically shown in interpretability experiments which </w:t>
-      </w:r>
-      <w:proofErr w:type="gramStart"/>
-      <w:r>
-        <w:t>has</w:t>
-      </w:r>
-      <w:proofErr w:type="gramEnd"/>
-      <w:r>
-        <w:t xml:space="preserve"> the advantage of being scalable and </w:t>
-      </w:r>
-      <w:proofErr w:type="gramStart"/>
-      <w:r>
-        <w:t>fairly objective</w:t>
-      </w:r>
-      <w:proofErr w:type="gramEnd"/>
-      <w:r>
-        <w:t xml:space="preserve">, versus stimulus-oriented feature identification. While several discovery-oriented approaches were attempted, we ran into issues with secondary feature identification. Relatively clean primary features could be identified in our primary SAE, along with corresponding secondary feature indices in which they demonstrated an interaction, but we ran into issues identifying what the secondary feature meant. Additionally, the behavioral output of our small Llama model was not reliable, even when using a primary SAE alone.     </w:t>
-      </w:r>
-    </w:p>
-    <w:p>
-      <w:pPr>
-        <w:pStyle w:val="Text"/>
-      </w:pPr>
-      <w:r>
-        <w:tab/>
-      </w:r>
-      <w:r>
-        <w:t>Maximum activation analysis on secondary features consistently returned conjunctive tokens ("that") or punctuation features (</w:t>
-      </w:r>
-      <w:proofErr w:type="gramStart"/>
-      <w:r>
-        <w:t>")"</w:t>
-      </w:r>
-      <w:proofErr w:type="gramEnd"/>
-      <w:r>
-        <w:t xml:space="preserve">) rather than interpretable semantic patterns. This failure occurred despite clear functional effects demonstrated through intervention experiments, suggesting that integration features may not correspond to simple activation maxima in natural text.     </w:t>
+        <w:t xml:space="preserve">Discovery-oriented feature identification approaches are typically shown in interpretability experiments which has the advantage of being scalable and fairly objective, versus stimulus-oriented feature identification. While several discovery-oriented approaches were attempted, we ran into issues with secondary feature identification. Relatively clean primary features could be identified in our primary SAE, along with corresponding secondary feature indices in which they demonstrated an interaction, but we ran into issues identifying what the secondary feature meant. Additionally, the behavioral output of our small Llama model was not reliable, even when using a primary SAE alone.     </w:t>
+      </w:r>
+    </w:p>
+    <w:p>
+      <w:pPr>
+        <w:pStyle w:val="Text"/>
+      </w:pPr>
+      <w:r>
+        <w:tab/>
+      </w:r>
+      <w:r>
+        <w:t xml:space="preserve">Maximum activation analysis on secondary features consistently returned conjunctive tokens ("that") or punctuation features (")") rather than interpretable semantic patterns. This failure occurred despite clear functional effects demonstrated through intervention experiments, suggesting that integration features may not correspond to simple activation maxima in natural text.     </w:t>
       </w:r>
     </w:p>
     <w:p>
@@ -4706,7 +4237,16 @@
         <w:t>mization could improve both reconstruction fidelity and</w:t>
       </w:r>
       <w:r>
-        <w:t xml:space="preserve"> feature orthogonality</w:t>
+        <w:t xml:space="preserve"> </w:t>
+      </w:r>
+      <w:r>
+        <w:t xml:space="preserve">enable natural </w:t>
+      </w:r>
+      <w:r>
+        <w:t xml:space="preserve">feature </w:t>
+      </w:r>
+      <w:r>
+        <w:t>specialization (identity, integration)</w:t>
       </w:r>
       <w:r>
         <w:t>.</w:t>
@@ -4727,15 +4267,7 @@
         <w:t xml:space="preserve">nonlinear interactions punch above their weight </w:t>
       </w:r>
       <w:r>
-        <w:t>but in their current form (3% of the total architecture parameters</w:t>
-      </w:r>
-      <w:proofErr w:type="gramStart"/>
-      <w:r>
-        <w:t>), but</w:t>
-      </w:r>
-      <w:proofErr w:type="gramEnd"/>
-      <w:r>
-        <w:t xml:space="preserve"> conflate all </w:t>
+        <w:t xml:space="preserve">but in their current form (3% of the total architecture parameters), but conflate all </w:t>
       </w:r>
       <w:r>
         <w:t>higher-order feature combinations (2-way, 3-way, 4-way, etc.) in a compact dense parameter space</w:t>
@@ -4819,7 +4351,31 @@
         <w:tab/>
       </w:r>
       <w:r>
-        <w:t>This work establishes an architectural paradigm shift from post-hoc feature analysis to integrated computational design. Rather than training sparse autoencoders and then analyzing their limitations, joint training enables natural specialization where orthogonal features form cleaner definitions that can be more effectively utilized by specialized interaction components, while less orthogonal features must serve multiple computational purposes with less precise definitions. This emergent organization—evidenced through bimodal Gram matrix distributions and systematic specialization patterns—demonstrates that networks naturally separate identity and integration encoding when given appropriate architectural flexibility.</w:t>
+        <w:t xml:space="preserve">This work establishes an architectural paradigm shift from post-hoc feature analysis to integrated computational design. Rather than training sparse autoencoders and then analyzing their limitations, joint training enables natural specialization where </w:t>
+      </w:r>
+      <w:r>
+        <w:t xml:space="preserve">low squared norm </w:t>
+      </w:r>
+      <w:r>
+        <w:t xml:space="preserve">features form </w:t>
+      </w:r>
+      <w:r>
+        <w:t>distributed</w:t>
+      </w:r>
+      <w:r>
+        <w:t xml:space="preserve"> definitions that can be more effectively utilized by specialized interaction components, while </w:t>
+      </w:r>
+      <w:r>
+        <w:t xml:space="preserve">higher squared norm </w:t>
+      </w:r>
+      <w:r>
+        <w:t xml:space="preserve">features must serve </w:t>
+      </w:r>
+      <w:r>
+        <w:t>direct reconstruction</w:t>
+      </w:r>
+      <w:r>
+        <w:t>. This emergent organization—evidenced through bimodal Gram matrix distributions and systematic specialization patterns—demonstrates that networks naturally separate identity and integration encoding when given appropriate architectural flexibility.</w:t>
       </w:r>
       <w:r>
         <w:tab/>
@@ -4868,15 +4424,7 @@
         <w:tab/>
       </w:r>
       <w:r>
-        <w:t xml:space="preserve">The convergence of reconstruction improvements, behavioral validation, and mechanistic understanding positions this approach as a foundation for next-generation sparse autoencoder architectures. By solving known limitations (pathological errors), providing architectural innovation (joint training), and revealing natural computational organization (emergent specialization), this work advances both </w:t>
-      </w:r>
-      <w:proofErr w:type="gramStart"/>
-      <w:r>
-        <w:t>the theoretical</w:t>
-      </w:r>
-      <w:proofErr w:type="gramEnd"/>
-      <w:r>
-        <w:t xml:space="preserve"> understanding and practical implementation of neural network interpretability.</w:t>
+        <w:t>The convergence of reconstruction improvements, behavioral validation, and mechanistic understanding positions this approach as a foundation for next-generation sparse autoencoder architectures. By solving known limitations (pathological errors), providing architectural innovation (joint training), and revealing natural computational organization (emergent specialization), this work advances both the theoretical understanding and practical implementation of neural network interpretability.</w:t>
       </w:r>
     </w:p>
     <w:p>
@@ -4898,58 +4446,16 @@
       <w:pPr>
         <w:pStyle w:val="References"/>
       </w:pPr>
-      <w:proofErr w:type="spellStart"/>
-      <w:r>
-        <w:t>Ayonrinde</w:t>
-      </w:r>
-      <w:proofErr w:type="spellEnd"/>
-      <w:r>
-        <w:t xml:space="preserve">, K.; Shah, R.; Fry, S.; Winsor, E.; Gurnee, W.; </w:t>
-      </w:r>
-      <w:proofErr w:type="spellStart"/>
-      <w:r>
-        <w:t>Tegmark</w:t>
-      </w:r>
-      <w:proofErr w:type="spellEnd"/>
-      <w:r>
-        <w:t xml:space="preserve">, M.; and Krueger, D. 2024. Interpretability as Compression: Reconsidering SAE Explanations of Neural Activations with MDL-SAEs. </w:t>
-      </w:r>
-      <w:proofErr w:type="spellStart"/>
-      <w:r>
-        <w:t>arXiv</w:t>
-      </w:r>
-      <w:proofErr w:type="spellEnd"/>
-      <w:r>
-        <w:t xml:space="preserve"> preprint arXiv:2410.11179.</w:t>
+      <w:r>
+        <w:t>Ayonrinde, K.; Shah, R.; Fry, S.; Winsor, E.; Gurnee, W.; Tegmark, M.; and Krueger, D. 2024. Interpretability as Compression: Reconsidering SAE Explanations of Neural Activations with MDL-SAEs. arXiv preprint arXiv:2410.11179.</w:t>
       </w:r>
     </w:p>
     <w:p>
       <w:pPr>
         <w:pStyle w:val="References"/>
       </w:pPr>
-      <w:proofErr w:type="spellStart"/>
-      <w:r>
-        <w:t>Bereska</w:t>
-      </w:r>
-      <w:proofErr w:type="spellEnd"/>
-      <w:r>
-        <w:t xml:space="preserve">, L. F.; and </w:t>
-      </w:r>
-      <w:proofErr w:type="spellStart"/>
-      <w:r>
-        <w:t>Gavves</w:t>
-      </w:r>
-      <w:proofErr w:type="spellEnd"/>
-      <w:r>
-        <w:t xml:space="preserve">, E. 2024. Mechanistic Interpretability for AI Safety — A Review. </w:t>
-      </w:r>
-      <w:proofErr w:type="spellStart"/>
-      <w:r>
-        <w:t>arXiv</w:t>
-      </w:r>
-      <w:proofErr w:type="spellEnd"/>
-      <w:r>
-        <w:t xml:space="preserve"> preprint arXiv:2407.11215.</w:t>
+      <w:r>
+        <w:t>Bereska, L. F.; and Gavves, E. 2024. Mechanistic Interpretability for AI Safety — A Review. arXiv preprint arXiv:2407.11215.</w:t>
       </w:r>
     </w:p>
     <w:p>
@@ -4957,23 +4463,7 @@
         <w:pStyle w:val="References"/>
       </w:pPr>
       <w:r>
-        <w:t xml:space="preserve">Bricken, T.; Templeton, A.; Batson, J.; Chen, B.; Jermyn, A.; Conerly, T.; Turner, N. L.; Anil, C.; Denison, C.; Askell, A.; Lasenby, R.; Wu, Y.; Kravec, S.; Schiefer, N.; Maxwell, T.; Joseph, N.; Tamkin, A.; Nguyen, K.; McLean, B.; Burke, J. E.; Hume, T.; Carter, S.; Henighan, T.; and Olah, C. 2023. Towards </w:t>
-      </w:r>
-      <w:proofErr w:type="spellStart"/>
-      <w:r>
-        <w:t>Monosemanticity</w:t>
-      </w:r>
-      <w:proofErr w:type="spellEnd"/>
-      <w:r>
-        <w:t xml:space="preserve">: Decomposing Language Models </w:t>
-      </w:r>
-      <w:proofErr w:type="gramStart"/>
-      <w:r>
-        <w:t>With</w:t>
-      </w:r>
-      <w:proofErr w:type="gramEnd"/>
-      <w:r>
-        <w:t xml:space="preserve"> Dictionary Learning. Transformer Circuits Thread.</w:t>
+        <w:t>Bricken, T.; Templeton, A.; Batson, J.; Chen, B.; Jermyn, A.; Conerly, T.; Turner, N. L.; Anil, C.; Denison, C.; Askell, A.; Lasenby, R.; Wu, Y.; Kravec, S.; Schiefer, N.; Maxwell, T.; Joseph, N.; Tamkin, A.; Nguyen, K.; McLean, B.; Burke, J. E.; Hume, T.; Carter, S.; Henighan, T.; and Olah, C. 2023. Towards Monosemanticity: Decomposing Language Models With Dictionary Learning. Transformer Circuits Thread.</w:t>
       </w:r>
     </w:p>
     <w:p>
@@ -4981,15 +4471,7 @@
         <w:pStyle w:val="References"/>
       </w:pPr>
       <w:r>
-        <w:t xml:space="preserve">Burns, C.; Ye, H.; Klein, D.; and Steinhardt, J. 2022. Discovering Latent Knowledge in Language Models Without Supervision. </w:t>
-      </w:r>
-      <w:proofErr w:type="spellStart"/>
-      <w:r>
-        <w:t>arXiv</w:t>
-      </w:r>
-      <w:proofErr w:type="spellEnd"/>
-      <w:r>
-        <w:t xml:space="preserve"> preprint arXiv:2212.03827.</w:t>
+        <w:t>Burns, C.; Ye, H.; Klein, D.; and Steinhardt, J. 2022. Discovering Latent Knowledge in Language Models Without Supervision. arXiv preprint arXiv:2212.03827.</w:t>
       </w:r>
     </w:p>
     <w:p>
@@ -4997,23 +4479,7 @@
         <w:pStyle w:val="References"/>
       </w:pPr>
       <w:r>
-        <w:t xml:space="preserve">Bussmann, B.; Nabeshima, </w:t>
-      </w:r>
-      <w:proofErr w:type="gramStart"/>
-      <w:r>
-        <w:t>N.;</w:t>
-      </w:r>
-      <w:proofErr w:type="gramEnd"/>
-      <w:r>
-        <w:t xml:space="preserve"> Karvonen, A.; and Nanda, N. 2025. Learning Multi-Level Features with Matryoshka Sparse Autoencoders. </w:t>
-      </w:r>
-      <w:proofErr w:type="spellStart"/>
-      <w:r>
-        <w:t>arXiv</w:t>
-      </w:r>
-      <w:proofErr w:type="spellEnd"/>
-      <w:r>
-        <w:t xml:space="preserve"> preprint arXiv:2503.17547.</w:t>
+        <w:t>Bussmann, B.; Nabeshima, N.; Karvonen, A.; and Nanda, N. 2025. Learning Multi-Level Features with Matryoshka Sparse Autoencoders. arXiv preprint arXiv:2503.17547.</w:t>
       </w:r>
     </w:p>
     <w:p>
@@ -5021,23 +4487,7 @@
         <w:pStyle w:val="References"/>
       </w:pPr>
       <w:r>
-        <w:t xml:space="preserve">Chanin, D.; </w:t>
-      </w:r>
-      <w:proofErr w:type="spellStart"/>
-      <w:r>
-        <w:t>Shlegeris</w:t>
-      </w:r>
-      <w:proofErr w:type="spellEnd"/>
-      <w:r>
-        <w:t xml:space="preserve">, B.; and Brundage, M. 2024. A Is for Absorption: Studying Feature Splitting and Absorption in Sparse Autoencoders. </w:t>
-      </w:r>
-      <w:proofErr w:type="spellStart"/>
-      <w:r>
-        <w:t>arXiv</w:t>
-      </w:r>
-      <w:proofErr w:type="spellEnd"/>
-      <w:r>
-        <w:t xml:space="preserve"> preprint arXiv:2409.14507.</w:t>
+        <w:t>Chanin, D.; Shlegeris, B.; and Brundage, M. 2024. A Is for Absorption: Studying Feature Splitting and Absorption in Sparse Autoencoders. arXiv preprint arXiv:2409.14507.</w:t>
       </w:r>
     </w:p>
     <w:p>
@@ -5045,31 +4495,7 @@
         <w:pStyle w:val="References"/>
       </w:pPr>
       <w:r>
-        <w:t xml:space="preserve">Chen, S.; Trojanowski, S.; </w:t>
-      </w:r>
-      <w:proofErr w:type="spellStart"/>
-      <w:r>
-        <w:t>Karpinska</w:t>
-      </w:r>
-      <w:proofErr w:type="spellEnd"/>
-      <w:r>
-        <w:t xml:space="preserve">, M.; Pavlick, E.; and Bowman, S. R. 2024. Taming </w:t>
-      </w:r>
-      <w:proofErr w:type="spellStart"/>
-      <w:r>
-        <w:t>Polysemanticity</w:t>
-      </w:r>
-      <w:proofErr w:type="spellEnd"/>
-      <w:r>
-        <w:t xml:space="preserve"> in LLMs: Provable Feature Recovery via Sparse Autoencoders. </w:t>
-      </w:r>
-      <w:proofErr w:type="spellStart"/>
-      <w:r>
-        <w:t>arXiv</w:t>
-      </w:r>
-      <w:proofErr w:type="spellEnd"/>
-      <w:r>
-        <w:t xml:space="preserve"> preprint arXiv:2506.14002.</w:t>
+        <w:t>Chen, S.; Trojanowski, S.; Karpinska, M.; Pavlick, E.; and Bowman, S. R. 2024. Taming Polysemanticity in LLMs: Provable Feature Recovery via Sparse Autoencoders. arXiv preprint arXiv:2506.14002.</w:t>
       </w:r>
     </w:p>
     <w:p>
@@ -5077,15 +4503,7 @@
         <w:pStyle w:val="References"/>
       </w:pPr>
       <w:r>
-        <w:t xml:space="preserve">Cunningham, H.; Ewart, T.; Riggs, L.; Huben, R.; and Sharkey, L. 2023. Sparse Autoencoders Find Highly Interpretable Features in Language Models. </w:t>
-      </w:r>
-      <w:proofErr w:type="spellStart"/>
-      <w:r>
-        <w:t>arXiv</w:t>
-      </w:r>
-      <w:proofErr w:type="spellEnd"/>
-      <w:r>
-        <w:t xml:space="preserve"> preprint arXiv:2309.08600.</w:t>
+        <w:t>Cunningham, H.; Ewart, T.; Riggs, L.; Huben, R.; and Sharkey, L. 2023. Sparse Autoencoders Find Highly Interpretable Features in Language Models. arXiv preprint arXiv:2309.08600.</w:t>
       </w:r>
     </w:p>
     <w:p>
@@ -5093,15 +4511,7 @@
         <w:pStyle w:val="References"/>
       </w:pPr>
       <w:r>
-        <w:t xml:space="preserve">Elhage, N.; Hume, T.; Olsson, C.; Schiefer, N.; Henighan, T.; Kravec, S.; Hatfield-Dodds, Z.; Lasenby, R.; Drain, D.; Chen, C.; Grosse, R.; McCandlish, S.; Kaplan, J.; Amodei, D.; </w:t>
-      </w:r>
-      <w:proofErr w:type="spellStart"/>
-      <w:r>
-        <w:t>Wortsman</w:t>
-      </w:r>
-      <w:proofErr w:type="spellEnd"/>
-      <w:r>
-        <w:t>, M.; and Ludwig, J. 2022. Toy Models of Superposition. Transformer Circuits Thread.</w:t>
+        <w:t>Elhage, N.; Hume, T.; Olsson, C.; Schiefer, N.; Henighan, T.; Kravec, S.; Hatfield-Dodds, Z.; Lasenby, R.; Drain, D.; Chen, C.; Grosse, R.; McCandlish, S.; Kaplan, J.; Amodei, D.; Wortsman, M.; and Ludwig, J. 2022. Toy Models of Superposition. Transformer Circuits Thread.</w:t>
       </w:r>
     </w:p>
     <w:p>
@@ -5109,23 +4519,7 @@
         <w:pStyle w:val="References"/>
       </w:pPr>
       <w:r>
-        <w:t xml:space="preserve">Engels, J.; Liao, I.; Michaud, E. J.; Gurnee, W.; and </w:t>
-      </w:r>
-      <w:proofErr w:type="spellStart"/>
-      <w:r>
-        <w:t>Tegmark</w:t>
-      </w:r>
-      <w:proofErr w:type="spellEnd"/>
-      <w:r>
-        <w:t xml:space="preserve">, M. 2024. Decomposing The Dark Matter of Sparse Autoencoders. </w:t>
-      </w:r>
-      <w:proofErr w:type="spellStart"/>
-      <w:r>
-        <w:t>arXiv</w:t>
-      </w:r>
-      <w:proofErr w:type="spellEnd"/>
-      <w:r>
-        <w:t xml:space="preserve"> preprint arXiv:2410.14670.</w:t>
+        <w:t>Engels, J.; Liao, I.; Michaud, E. J.; Gurnee, W.; and Tegmark, M. 2024. Decomposing The Dark Matter of Sparse Autoencoders. arXiv preprint arXiv:2410.14670.</w:t>
       </w:r>
     </w:p>
     <w:p>
@@ -5141,52 +4535,15 @@
         <w:pStyle w:val="References"/>
       </w:pPr>
       <w:r>
-        <w:t xml:space="preserve">Gao, L.; Schulman, J.; and Hilton, J. 2024. Scaling and Evaluating Sparse Autoencoders. </w:t>
-      </w:r>
-      <w:proofErr w:type="spellStart"/>
-      <w:r>
-        <w:t>arXiv</w:t>
-      </w:r>
-      <w:proofErr w:type="spellEnd"/>
-      <w:r>
-        <w:t xml:space="preserve"> preprint arXiv:2406.04093.</w:t>
+        <w:t>Gao, L.; Schulman, J.; and Hilton, J. 2024. Scaling and Evaluating Sparse Autoencoders. arXiv preprint arXiv:2406.04093.</w:t>
       </w:r>
     </w:p>
     <w:p>
       <w:pPr>
         <w:pStyle w:val="References"/>
       </w:pPr>
-      <w:proofErr w:type="spellStart"/>
-      <w:r>
-        <w:t>Makelov</w:t>
-      </w:r>
-      <w:proofErr w:type="spellEnd"/>
-      <w:r>
-        <w:t xml:space="preserve">, A.; Sharma, M.; Tong, M.; Hernandez, E.; Braun, J.; </w:t>
-      </w:r>
-      <w:proofErr w:type="spellStart"/>
-      <w:r>
-        <w:t>Pehlevan</w:t>
-      </w:r>
-      <w:proofErr w:type="spellEnd"/>
-      <w:r>
-        <w:t xml:space="preserve">, C.; and </w:t>
-      </w:r>
-      <w:proofErr w:type="spellStart"/>
-      <w:r>
-        <w:t>Tegmark</w:t>
-      </w:r>
-      <w:proofErr w:type="spellEnd"/>
-      <w:r>
-        <w:t xml:space="preserve">, M. 2024. Towards Principled Evaluations of Sparse Autoencoders for Interpretability and Control. </w:t>
-      </w:r>
-      <w:proofErr w:type="spellStart"/>
-      <w:r>
-        <w:t>arXiv</w:t>
-      </w:r>
-      <w:proofErr w:type="spellEnd"/>
-      <w:r>
-        <w:t xml:space="preserve"> preprint arXiv:2405.08366.</w:t>
+      <w:r>
+        <w:t>Makelov, A.; Sharma, M.; Tong, M.; Hernandez, E.; Braun, J.; Pehlevan, C.; and Tegmark, M. 2024. Towards Principled Evaluations of Sparse Autoencoders for Interpretability and Control. arXiv preprint arXiv:2405.08366.</w:t>
       </w:r>
     </w:p>
     <w:p>
@@ -5194,15 +4551,7 @@
         <w:pStyle w:val="References"/>
       </w:pPr>
       <w:r>
-        <w:t xml:space="preserve">Nanda, N.; Chan, L.; Lieberum, T.; Smith, J.; and Steinhardt, J. 2023. Progress Measures for Grokking via Mechanistic Interpretability. </w:t>
-      </w:r>
-      <w:proofErr w:type="spellStart"/>
-      <w:r>
-        <w:t>arXiv</w:t>
-      </w:r>
-      <w:proofErr w:type="spellEnd"/>
-      <w:r>
-        <w:t xml:space="preserve"> preprint arXiv:2301.05217.</w:t>
+        <w:t>Nanda, N.; Chan, L.; Lieberum, T.; Smith, J.; and Steinhardt, J. 2023. Progress Measures for Grokking via Mechanistic Interpretability. arXiv preprint arXiv:2301.05217.</w:t>
       </w:r>
     </w:p>
     <w:p>
@@ -5218,15 +4567,7 @@
         <w:pStyle w:val="References"/>
       </w:pPr>
       <w:r>
-        <w:t xml:space="preserve">Olah, C.; </w:t>
-      </w:r>
-      <w:proofErr w:type="spellStart"/>
-      <w:r>
-        <w:t>Mordvintsev</w:t>
-      </w:r>
-      <w:proofErr w:type="spellEnd"/>
-      <w:r>
-        <w:t>, A.; and Schubert, L. 2017. Feature Visualization. Distill 2(11): e7. doi.org/10.23915/distill.00007.</w:t>
+        <w:t>Olah, C.; Mordvintsev, A.; and Schubert, L. 2017. Feature Visualization. Distill 2(11): e7. doi.org/10.23915/distill.00007.</w:t>
       </w:r>
     </w:p>
     <w:p>
@@ -5234,15 +4575,7 @@
         <w:pStyle w:val="References"/>
       </w:pPr>
       <w:r>
-        <w:t xml:space="preserve">Olshausen, B. </w:t>
-      </w:r>
-      <w:proofErr w:type="gramStart"/>
-      <w:r>
-        <w:t>A.;</w:t>
-      </w:r>
-      <w:proofErr w:type="gramEnd"/>
-      <w:r>
-        <w:t xml:space="preserve"> and Field, D. J. 1996. Emergence of Simple-Cell Receptive Field Properties by Learning a Sparse Code for Natural Images. Nature 381(6583): 607–609. doi.org/10.1038/381607a0.</w:t>
+        <w:t>Olshausen, B. A.; and Field, D. J. 1996. Emergence of Simple-Cell Receptive Field Properties by Learning a Sparse Code for Natural Images. Nature 381(6583): 607–609. doi.org/10.1038/381607a0.</w:t>
       </w:r>
     </w:p>
     <w:p>
@@ -5250,15 +4583,7 @@
         <w:pStyle w:val="References"/>
       </w:pPr>
       <w:r>
-        <w:t xml:space="preserve">Park, K.; Ro, Y.; Liu, H.; and Kim, J. 2024. The Linear Representation Hypothesis and the Geometry of Large Language Models. </w:t>
-      </w:r>
-      <w:proofErr w:type="spellStart"/>
-      <w:r>
-        <w:t>arXiv</w:t>
-      </w:r>
-      <w:proofErr w:type="spellEnd"/>
-      <w:r>
-        <w:t xml:space="preserve"> preprint arXiv:2311.03658.</w:t>
+        <w:t>Park, K.; Ro, Y.; Liu, H.; and Kim, J. 2024. The Linear Representation Hypothesis and the Geometry of Large Language Models. arXiv preprint arXiv:2311.03658.</w:t>
       </w:r>
     </w:p>
     <w:p>
@@ -5266,15 +4591,7 @@
         <w:pStyle w:val="References"/>
       </w:pPr>
       <w:r>
-        <w:t xml:space="preserve">Sharkey, L.; Braun, D.; and Millidge, B. 2025. Open Problems in Mechanistic Interpretability. </w:t>
-      </w:r>
-      <w:proofErr w:type="spellStart"/>
-      <w:r>
-        <w:t>arXiv</w:t>
-      </w:r>
-      <w:proofErr w:type="spellEnd"/>
-      <w:r>
-        <w:t xml:space="preserve"> preprint arXiv:2501.16496.</w:t>
+        <w:t>Sharkey, L.; Braun, D.; and Millidge, B. 2025. Open Problems in Mechanistic Interpretability. arXiv preprint arXiv:2501.16496.</w:t>
       </w:r>
     </w:p>
     <w:p>
@@ -5282,23 +4599,7 @@
         <w:pStyle w:val="References"/>
       </w:pPr>
       <w:r>
-        <w:t xml:space="preserve">Tamkin, A.; </w:t>
-      </w:r>
-      <w:proofErr w:type="spellStart"/>
-      <w:r>
-        <w:t>Jurafsky</w:t>
-      </w:r>
-      <w:proofErr w:type="spellEnd"/>
-      <w:r>
-        <w:t xml:space="preserve">, D.; and Goodman, N. 2023. Codebook Features: Sparse and Discrete Interpretability for Neural Networks. </w:t>
-      </w:r>
-      <w:proofErr w:type="spellStart"/>
-      <w:r>
-        <w:t>arXiv</w:t>
-      </w:r>
-      <w:proofErr w:type="spellEnd"/>
-      <w:r>
-        <w:t xml:space="preserve"> preprint arXiv:2310.17230.</w:t>
+        <w:t>Tamkin, A.; Jurafsky, D.; and Goodman, N. 2023. Codebook Features: Sparse and Discrete Interpretability for Neural Networks. arXiv preprint arXiv:2310.17230.</w:t>
       </w:r>
     </w:p>
     <w:p>
@@ -5306,23 +4607,7 @@
         <w:pStyle w:val="References"/>
       </w:pPr>
       <w:r>
-        <w:t xml:space="preserve">Templeton, A.; Conerly, T.; Marcus, J.; Lindsey, J.; Bricken, T.; Chen, B.; Pearce, A.; Citro, C.; </w:t>
-      </w:r>
-      <w:proofErr w:type="spellStart"/>
-      <w:r>
-        <w:t>Ameisen</w:t>
-      </w:r>
-      <w:proofErr w:type="spellEnd"/>
-      <w:r>
-        <w:t xml:space="preserve">, E.; Jones, A.; Cunningham, H.; Turner, N. L.; McDougall, C.; MacDiarmid, M.; Tamkin, A.; Durmus, E.; Hume, T.; Mosconi, F.; Freeman, C. D.; Sumers, T. R.; Rees, E.; Batson, J.; Jermyn, A.; Carter, S.; Olah, C.; and Henighan, T. 2024. Scaling </w:t>
-      </w:r>
-      <w:proofErr w:type="spellStart"/>
-      <w:r>
-        <w:t>Monosemanticity</w:t>
-      </w:r>
-      <w:proofErr w:type="spellEnd"/>
-      <w:r>
-        <w:t>: Extracting Interpretable Features from Claude 3 Sonnet. Transformer Circuits Thread.</w:t>
+        <w:t>Templeton, A.; Conerly, T.; Marcus, J.; Lindsey, J.; Bricken, T.; Chen, B.; Pearce, A.; Citro, C.; Ameisen, E.; Jones, A.; Cunningham, H.; Turner, N. L.; McDougall, C.; MacDiarmid, M.; Tamkin, A.; Durmus, E.; Hume, T.; Mosconi, F.; Freeman, C. D.; Sumers, T. R.; Rees, E.; Batson, J.; Jermyn, A.; Carter, S.; Olah, C.; and Henighan, T. 2024. Scaling Monosemanticity: Extracting Interpretable Features from Claude 3 Sonnet. Transformer Circuits Thread.</w:t>
       </w:r>
     </w:p>
     <w:p>
@@ -6379,7 +5664,6 @@
   <w:style w:type="character" w:default="1" w:styleId="DefaultParagraphFont">
     <w:name w:val="Default Paragraph Font"/>
     <w:uiPriority w:val="1"/>
-    <w:semiHidden/>
     <w:unhideWhenUsed/>
   </w:style>
   <w:style w:type="table" w:default="1" w:styleId="TableNormal">

</xml_diff>

<commit_message>
Updated blog post link, minor edits
</commit_message>
<xml_diff>
--- a/paper/Feature_Integration_Beyond_Sparse_encoding_2026.docx
+++ b/paper/Feature_Integration_Beyond_Sparse_encoding_2026.docx
@@ -73,7 +73,15 @@
         <w:tab/>
       </w:r>
       <w:r>
-        <w:t xml:space="preserve">Current sparse autoencoder (SAE) approaches to neural network interpretability assume that activations can be decomposed through linear superposition into sparse, interpretable features. Despite high reconstruction fidelity, SAEs consistently fail to eliminate polysemanticity and exhibit pathological behavioral errors. We propose that neural networks encode information in two complementary spaces compressed into the same substrate: feature identity and feature integration. </w:t>
+        <w:t xml:space="preserve">Current sparse autoencoder (SAE) approaches to neural network interpretability assume that activations can be decomposed through linear superposition into sparse, interpretable features. Despite high reconstruction fidelity, SAEs consistently fail to eliminate </w:t>
+      </w:r>
+      <w:proofErr w:type="spellStart"/>
+      <w:r>
+        <w:t>polysemanticity</w:t>
+      </w:r>
+      <w:proofErr w:type="spellEnd"/>
+      <w:r>
+        <w:t xml:space="preserve"> and exhibit pathological behavioral errors. We propose that neural networks encode information in two complementary spaces compressed into the same substrate: feature identity and feature integration. </w:t>
       </w:r>
     </w:p>
     <w:p>
@@ -107,7 +115,13 @@
         <w:tab/>
       </w:r>
       <w:r>
-        <w:t>This work provides systematic evidence for (1) dual-encoding in neural representations, (2) meaningful nonlinearly encoded feature interactions, and (3) introduces an architectural paradigm shift from post-hoc feature analysis to integrated computational design, establishing foundations for next-generation SAEs.</w:t>
+        <w:t>This work provides systematic evidence for (1) dual</w:t>
+      </w:r>
+      <w:r>
+        <w:t xml:space="preserve"> </w:t>
+      </w:r>
+      <w:r>
+        <w:t>encoding in neural representations, (2) meaningful nonlinearly encoded feature interactions, and (3) introduces an architectural paradigm shift from post-hoc feature analysis to integrated computational design, establishing foundations for next-generation SAEs.</w:t>
       </w:r>
     </w:p>
     <w:p/>
@@ -222,12 +236,21 @@
           <w:iCs/>
         </w:rPr>
       </w:pPr>
-      <w:r>
-        <w:rPr>
-          <w:i/>
-          <w:iCs/>
-        </w:rPr>
-        <w:t>neural_activation = w₁×feature₁ + w₂×feature₂ + ...</w:t>
+      <w:proofErr w:type="spellStart"/>
+      <w:r>
+        <w:rPr>
+          <w:i/>
+          <w:iCs/>
+        </w:rPr>
+        <w:t>neural_activation</w:t>
+      </w:r>
+      <w:proofErr w:type="spellEnd"/>
+      <w:r>
+        <w:rPr>
+          <w:i/>
+          <w:iCs/>
+        </w:rPr>
+        <w:t xml:space="preserve"> = w₁×feature₁ + w₂×feature₂ + ...</w:t>
       </w:r>
     </w:p>
     <w:p>
@@ -252,7 +275,15 @@
         <w:tab/>
       </w:r>
       <w:r>
-        <w:t>However, a fundamental puzzle remains: despite achieving high reconstruction fidelity, SAEs consistently fail to eliminate polysemantic features that respond to seemingly unrelated concepts (Bricken et al. 2023; Cunningham et al. 2023; Templeton et al. 2024; Chen et al. 2024)</w:t>
+        <w:t xml:space="preserve">However, a fundamental puzzle </w:t>
+      </w:r>
+      <w:proofErr w:type="gramStart"/>
+      <w:r>
+        <w:t>remains:</w:t>
+      </w:r>
+      <w:proofErr w:type="gramEnd"/>
+      <w:r>
+        <w:t xml:space="preserve"> despite achieving high reconstruction fidelity, SAEs consistently fail to eliminate polysemantic features that respond to seemingly unrelated concepts (Bricken et al. 2023; Cunningham et al. 2023; Templeton et al. 2024; Chen et al. 2024)</w:t>
       </w:r>
       <w:r>
         <w:t xml:space="preserve"> </w:t>
@@ -397,23 +428,47 @@
         <w:t xml:space="preserve">include </w:t>
       </w:r>
       <w:r>
-        <w:t>the relationships between features that cannot be captured by linear combinations—the computational patterns that determine how "surprise" + "birthday" produces joy while "surprise" + "diagnosis" produces anxiety.</w:t>
-      </w:r>
-    </w:p>
-    <w:p>
-      <w:pPr>
-        <w:pStyle w:val="Text"/>
-      </w:pPr>
-    </w:p>
-    <w:p>
-      <w:pPr>
-        <w:pStyle w:val="Text"/>
-      </w:pPr>
-      <w:r>
-        <w:tab/>
-      </w:r>
-      <w:r>
-        <w:t>This dual encoding framework reframes non-orthogonal representations not as interference to be eliminated, but as computational structure encoding meaningful relationships between concepts. The persistent polysemanticity observed in neural networks may reflect the compression of both identity and integration information into the same representational space, rather than mere artifacts of insufficient capacity.</w:t>
+        <w:t xml:space="preserve">the relationships between features that cannot be captured by linear </w:t>
+      </w:r>
+      <w:proofErr w:type="gramStart"/>
+      <w:r>
+        <w:t>combinations—the</w:t>
+      </w:r>
+      <w:proofErr w:type="gramEnd"/>
+      <w:r>
+        <w:t xml:space="preserve"> </w:t>
+      </w:r>
+      <w:proofErr w:type="gramStart"/>
+      <w:r>
+        <w:t>computational</w:t>
+      </w:r>
+      <w:proofErr w:type="gramEnd"/>
+      <w:r>
+        <w:t xml:space="preserve"> patterns that determine how "surprise" + "birthday" produces joy while "surprise" + "diagnosis" produces anxiety.</w:t>
+      </w:r>
+    </w:p>
+    <w:p>
+      <w:pPr>
+        <w:pStyle w:val="Text"/>
+      </w:pPr>
+    </w:p>
+    <w:p>
+      <w:pPr>
+        <w:pStyle w:val="Text"/>
+      </w:pPr>
+      <w:r>
+        <w:tab/>
+      </w:r>
+      <w:r>
+        <w:t xml:space="preserve">This dual encoding framework reframes non-orthogonal representations not as interference to be eliminated, but as computational structure encoding meaningful relationships between concepts. The persistent </w:t>
+      </w:r>
+      <w:proofErr w:type="spellStart"/>
+      <w:r>
+        <w:t>polysemanticity</w:t>
+      </w:r>
+      <w:proofErr w:type="spellEnd"/>
+      <w:r>
+        <w:t xml:space="preserve"> observed in neural networks may reflect the compression of both identity and integration information into the same representational space, rather than mere artifacts of insufficient capacity.</w:t>
       </w:r>
     </w:p>
     <w:p>
@@ -425,7 +480,15 @@
         <w:t>Additionally</w:t>
       </w:r>
       <w:r>
-        <w:t>, this dual encoding hypothesis is distinct from existing analyses of feature relationships through co-activation patterns or similarity metrics, which capture statistical correlations between features across datasets. Instead, we focus on computational interactions—how features combine to produce emergent meanings that cannot be predicted from their individual activation patterns or co-occurrence statistics. While similarity analysis might reveal that "fire" and "hearth" (or "fire" and "forest") features often appear together, integration analysis reveals how their combination computes concepts like "warmth/comfort" (or "destruction/emergency") with behavioral consequences that emerge only from their joint activation.</w:t>
+        <w:t xml:space="preserve">, this dual encoding hypothesis is distinct from existing analyses of feature relationships through co-activation patterns or </w:t>
+      </w:r>
+      <w:proofErr w:type="gramStart"/>
+      <w:r>
+        <w:t>similarity</w:t>
+      </w:r>
+      <w:proofErr w:type="gramEnd"/>
+      <w:r>
+        <w:t xml:space="preserve"> metrics, which capture statistical correlations between features across datasets. Instead, we focus on computational interactions—how features combine to produce emergent meanings that cannot be predicted from their individual activation patterns or co-occurrence statistics. While similarity analysis might reveal that "fire" and "hearth" (or "fire" and "forest") features often appear together, integration analysis reveals how their combination computes concepts like "warmth/comfort" (or "destruction/emergency") with behavioral consequences that emerge only from their joint activation.</w:t>
       </w:r>
     </w:p>
     <w:p>
@@ -437,7 +500,15 @@
         <w:t>Finally, t</w:t>
       </w:r>
       <w:r>
-        <w:t>raditional approaches attempt to address these limitations through post-hoc analysis—training SAEs first, then analyzing their failures. We propose an integrated architectural approach that captures both identity and integration patterns during training, preventing the systematic errors rather than detecting them after they occur.</w:t>
+        <w:t xml:space="preserve">raditional approaches attempt to address these limitations through post-hoc analysis—training SAEs first, then analyzing their failures. We propose an integrated architectural approach that captures both identity and integration patterns during training, preventing </w:t>
+      </w:r>
+      <w:proofErr w:type="gramStart"/>
+      <w:r>
+        <w:t>the systematic</w:t>
+      </w:r>
+      <w:proofErr w:type="gramEnd"/>
+      <w:r>
+        <w:t xml:space="preserve"> errors rather than detecting them after they occur.</w:t>
       </w:r>
     </w:p>
     <w:p>
@@ -857,12 +928,21 @@
       <w:r>
         <w:t>All components were trained jointly using Adam optimizer (</w:t>
       </w:r>
-      <w:r>
-        <w:rPr>
-          <w:i/>
-          <w:iCs/>
-        </w:rPr>
-        <w:t>lr=0.0001, β₁=0.9, β₂=0.999</w:t>
+      <w:proofErr w:type="spellStart"/>
+      <w:r>
+        <w:rPr>
+          <w:i/>
+          <w:iCs/>
+        </w:rPr>
+        <w:t>lr</w:t>
+      </w:r>
+      <w:proofErr w:type="spellEnd"/>
+      <w:r>
+        <w:rPr>
+          <w:i/>
+          <w:iCs/>
+        </w:rPr>
+        <w:t>=0.0001, β₁=0.9, β₂=0.999</w:t>
       </w:r>
       <w:r>
         <w:t xml:space="preserve">) with </w:t>
@@ -874,7 +954,15 @@
         <w:t xml:space="preserve">using </w:t>
       </w:r>
       <w:r>
-        <w:t xml:space="preserve">5 million tokens from WikiText-103. Training proceeded in chunks of 10,000 tokens each, with 90/10 train-validation splits and batch size of 64 sequences. The TopK constraint </w:t>
+        <w:t xml:space="preserve">5 million tokens from WikiText-103. Training proceeded in chunks of 10,000 tokens each, with 90/10 train-validation splits and batch size of 64 sequences. The </w:t>
+      </w:r>
+      <w:proofErr w:type="spellStart"/>
+      <w:r>
+        <w:t>TopK</w:t>
+      </w:r>
+      <w:proofErr w:type="spellEnd"/>
+      <w:r>
+        <w:t xml:space="preserve"> constraint </w:t>
       </w:r>
       <w:r>
         <w:t>(</w:t>
@@ -1037,7 +1125,15 @@
         <w:tab/>
       </w:r>
       <w:r>
-        <w:t>We trained a 50,000-feature TopK SAE achieving 0.136 reconstruction loss and 86.4% variance explained.</w:t>
+        <w:t xml:space="preserve">We trained a 50,000-feature </w:t>
+      </w:r>
+      <w:proofErr w:type="spellStart"/>
+      <w:r>
+        <w:t>TopK</w:t>
+      </w:r>
+      <w:proofErr w:type="spellEnd"/>
+      <w:r>
+        <w:t xml:space="preserve"> SAE achieving 0.136 reconstruction loss and 86.4% variance explained.</w:t>
       </w:r>
     </w:p>
     <w:p>
@@ -1086,7 +1182,39 @@
           <w:i/>
           <w:iCs/>
         </w:rPr>
-        <w:t xml:space="preserve"> = x_original - SAE(x_original)</w:t>
+        <w:t xml:space="preserve"> = </w:t>
+      </w:r>
+      <w:proofErr w:type="spellStart"/>
+      <w:r>
+        <w:rPr>
+          <w:i/>
+          <w:iCs/>
+        </w:rPr>
+        <w:t>x_original</w:t>
+      </w:r>
+      <w:proofErr w:type="spellEnd"/>
+      <w:r>
+        <w:rPr>
+          <w:i/>
+          <w:iCs/>
+        </w:rPr>
+        <w:t xml:space="preserve"> - SAE(</w:t>
+      </w:r>
+      <w:proofErr w:type="spellStart"/>
+      <w:r>
+        <w:rPr>
+          <w:i/>
+          <w:iCs/>
+        </w:rPr>
+        <w:t>x_original</w:t>
+      </w:r>
+      <w:proofErr w:type="spellEnd"/>
+      <w:r>
+        <w:rPr>
+          <w:i/>
+          <w:iCs/>
+        </w:rPr>
+        <w:t>)</w:t>
       </w:r>
       <w:r>
         <w:rPr>
@@ -1107,7 +1235,23 @@
           <w:i/>
           <w:iCs/>
         </w:rPr>
-        <w:t>= NFM(SAE</w:t>
+        <w:t xml:space="preserve">= </w:t>
+      </w:r>
+      <w:proofErr w:type="gramStart"/>
+      <w:r>
+        <w:rPr>
+          <w:i/>
+          <w:iCs/>
+        </w:rPr>
+        <w:t>NFM(</w:t>
+      </w:r>
+      <w:proofErr w:type="gramEnd"/>
+      <w:r>
+        <w:rPr>
+          <w:i/>
+          <w:iCs/>
+        </w:rPr>
+        <w:t>SAE</w:t>
       </w:r>
       <w:r>
         <w:rPr>
@@ -1226,7 +1370,48 @@
           <w:i/>
           <w:iCs/>
         </w:rPr>
-        <w:t>utput = 0.5 × (Σᵢ vᵢfᵢ)² - Σᵢ(vᵢfᵢ)²</w:t>
+        <w:t xml:space="preserve">utput = 0.5 × (Σᵢ </w:t>
+      </w:r>
+      <w:proofErr w:type="spellStart"/>
+      <w:proofErr w:type="gramStart"/>
+      <w:r>
+        <w:rPr>
+          <w:i/>
+          <w:iCs/>
+        </w:rPr>
+        <w:t>vᵢf</w:t>
+      </w:r>
+      <w:proofErr w:type="spellEnd"/>
+      <w:r>
+        <w:rPr>
+          <w:i/>
+          <w:iCs/>
+        </w:rPr>
+        <w:t>ᵢ)²</w:t>
+      </w:r>
+      <w:proofErr w:type="gramEnd"/>
+      <w:r>
+        <w:rPr>
+          <w:i/>
+          <w:iCs/>
+        </w:rPr>
+        <w:t xml:space="preserve"> - Σᵢ(</w:t>
+      </w:r>
+      <w:proofErr w:type="spellStart"/>
+      <w:r>
+        <w:rPr>
+          <w:i/>
+          <w:iCs/>
+        </w:rPr>
+        <w:t>vᵢf</w:t>
+      </w:r>
+      <w:proofErr w:type="spellEnd"/>
+      <w:r>
+        <w:rPr>
+          <w:i/>
+          <w:iCs/>
+        </w:rPr>
+        <w:t>ᵢ)²</w:t>
       </w:r>
     </w:p>
     <w:p>
@@ -1244,23 +1429,36 @@
         <w:t>∈</w:t>
       </w:r>
       <w:r>
-        <w:t xml:space="preserve"> ℝᵏ represents learned embedding vectors for feature i</w:t>
-      </w:r>
-    </w:p>
-    <w:p>
-      <w:pPr>
-        <w:pStyle w:val="Text"/>
-      </w:pPr>
-    </w:p>
-    <w:p>
-      <w:pPr>
-        <w:pStyle w:val="Text"/>
-      </w:pPr>
-      <w:r>
-        <w:tab/>
-      </w:r>
-      <w:r>
-        <w:t xml:space="preserve">The NFM was trained on 5 million tokens using Adam optimization (lr=1e-4) with K=300 embedding dimensions. This achieved 23.4% error reduction over the base SAE, </w:t>
+        <w:t xml:space="preserve"> ℝᵏ represents learned embedding vectors for feature </w:t>
+      </w:r>
+      <w:proofErr w:type="spellStart"/>
+      <w:r>
+        <w:t>i</w:t>
+      </w:r>
+      <w:proofErr w:type="spellEnd"/>
+    </w:p>
+    <w:p>
+      <w:pPr>
+        <w:pStyle w:val="Text"/>
+      </w:pPr>
+    </w:p>
+    <w:p>
+      <w:pPr>
+        <w:pStyle w:val="Text"/>
+      </w:pPr>
+      <w:r>
+        <w:tab/>
+      </w:r>
+      <w:r>
+        <w:t>The NFM was trained on 5 million tokens using Adam optimization (</w:t>
+      </w:r>
+      <w:proofErr w:type="spellStart"/>
+      <w:r>
+        <w:t>lr</w:t>
+      </w:r>
+      <w:proofErr w:type="spellEnd"/>
+      <w:r>
+        <w:t xml:space="preserve">=1e-4) with K=300 embedding dimensions. This achieved 23.4% error reduction over the base SAE, </w:t>
       </w:r>
       <w:r>
         <w:t>with linear components contributing 95.5% and interactions contributing 4.5% of the improvement.</w:t>
@@ -1290,7 +1488,15 @@
         <w:tab/>
       </w:r>
       <w:r>
-        <w:t>To analyze the computational structure captured by NFMs, we applied secondary TopK SAEs to the NFM interaction pathway, specifically targeting post-MLP1 vectors before ReLU activation. The secondary SAE used 25× expansion (300 → 7,500 features) with K=</w:t>
+        <w:t xml:space="preserve">To analyze the computational structure captured by NFMs, we applied secondary </w:t>
+      </w:r>
+      <w:proofErr w:type="spellStart"/>
+      <w:r>
+        <w:t>TopK</w:t>
+      </w:r>
+      <w:proofErr w:type="spellEnd"/>
+      <w:r>
+        <w:t xml:space="preserve"> SAEs to the NFM interaction pathway, specifically targeting post-MLP1 vectors before ReLU activation. The secondary SAE used 25× expansion (300 → 7,500 features) with K=</w:t>
       </w:r>
       <w:r>
         <w:t>2</w:t>
@@ -1501,7 +1707,15 @@
         <w:tab/>
       </w:r>
       <w:r>
-        <w:t xml:space="preserve">We trained a singular architecture which jointly trains </w:t>
+        <w:t xml:space="preserve">We trained </w:t>
+      </w:r>
+      <w:proofErr w:type="gramStart"/>
+      <w:r>
+        <w:t>a singular</w:t>
+      </w:r>
+      <w:proofErr w:type="gramEnd"/>
+      <w:r>
+        <w:t xml:space="preserve"> architecture which jointly trains </w:t>
       </w:r>
       <w:r>
         <w:t xml:space="preserve">SAE </w:t>
@@ -1536,13 +1750,72 @@
           <w:iCs/>
         </w:rPr>
       </w:pPr>
-      <w:r>
-        <w:rPr>
-          <w:i/>
-          <w:iCs/>
-        </w:rPr>
-        <w:t>final_recon = sae_reconstruction + nfm_linear_out + nfm_interaction_out</w:t>
-      </w:r>
+      <w:proofErr w:type="spellStart"/>
+      <w:r>
+        <w:rPr>
+          <w:i/>
+          <w:iCs/>
+        </w:rPr>
+        <w:t>final_recon</w:t>
+      </w:r>
+      <w:proofErr w:type="spellEnd"/>
+      <w:r>
+        <w:rPr>
+          <w:i/>
+          <w:iCs/>
+        </w:rPr>
+        <w:t xml:space="preserve"> = </w:t>
+      </w:r>
+      <w:proofErr w:type="spellStart"/>
+      <w:proofErr w:type="gramStart"/>
+      <w:r>
+        <w:rPr>
+          <w:i/>
+          <w:iCs/>
+        </w:rPr>
+        <w:t>sae</w:t>
+      </w:r>
+      <w:proofErr w:type="gramEnd"/>
+      <w:r>
+        <w:rPr>
+          <w:i/>
+          <w:iCs/>
+        </w:rPr>
+        <w:t>_reconstruction</w:t>
+      </w:r>
+      <w:proofErr w:type="spellEnd"/>
+      <w:r>
+        <w:rPr>
+          <w:i/>
+          <w:iCs/>
+        </w:rPr>
+        <w:t xml:space="preserve"> + </w:t>
+      </w:r>
+      <w:proofErr w:type="spellStart"/>
+      <w:r>
+        <w:rPr>
+          <w:i/>
+          <w:iCs/>
+        </w:rPr>
+        <w:t>nfm_linear_out</w:t>
+      </w:r>
+      <w:proofErr w:type="spellEnd"/>
+      <w:r>
+        <w:rPr>
+          <w:i/>
+          <w:iCs/>
+        </w:rPr>
+        <w:t xml:space="preserve"> + </w:t>
+      </w:r>
+      <w:proofErr w:type="spellStart"/>
+      <w:r>
+        <w:rPr>
+          <w:i/>
+          <w:iCs/>
+        </w:rPr>
+        <w:t>nfm_interaction_out</w:t>
+      </w:r>
+      <w:proofErr w:type="spellEnd"/>
     </w:p>
     <w:p>
       <w:pPr>
@@ -1553,19 +1826,46 @@
           <w:iCs/>
         </w:rPr>
       </w:pPr>
-      <w:r>
-        <w:rPr>
-          <w:i/>
-          <w:iCs/>
-        </w:rPr>
-        <w:t xml:space="preserve">total_loss = </w:t>
-      </w:r>
-      <w:r>
-        <w:rPr>
-          <w:i/>
-          <w:iCs/>
-        </w:rPr>
-        <w:t>MSE(final_recon – batch)</w:t>
+      <w:proofErr w:type="spellStart"/>
+      <w:r>
+        <w:rPr>
+          <w:i/>
+          <w:iCs/>
+        </w:rPr>
+        <w:t>total_loss</w:t>
+      </w:r>
+      <w:proofErr w:type="spellEnd"/>
+      <w:r>
+        <w:rPr>
+          <w:i/>
+          <w:iCs/>
+        </w:rPr>
+        <w:t xml:space="preserve"> = </w:t>
+      </w:r>
+      <w:proofErr w:type="gramStart"/>
+      <w:r>
+        <w:rPr>
+          <w:i/>
+          <w:iCs/>
+        </w:rPr>
+        <w:t>MSE(</w:t>
+      </w:r>
+      <w:proofErr w:type="spellStart"/>
+      <w:proofErr w:type="gramEnd"/>
+      <w:r>
+        <w:rPr>
+          <w:i/>
+          <w:iCs/>
+        </w:rPr>
+        <w:t>final_recon</w:t>
+      </w:r>
+      <w:proofErr w:type="spellEnd"/>
+      <w:r>
+        <w:rPr>
+          <w:i/>
+          <w:iCs/>
+        </w:rPr>
+        <w:t xml:space="preserve"> – batch)</w:t>
       </w:r>
     </w:p>
     <w:p>
@@ -1589,7 +1889,23 @@
         <w:t>This approach allows features to specialize naturally for either identity representation or integration computation during training, rather than retrofitting integration capture to pre-trained SAE features.</w:t>
       </w:r>
       <w:r>
-        <w:t xml:space="preserve"> For this particular implementation, we used TopK to provide automatic sparsity regularization, without any additional explicit loss terms, and relied on MSE.</w:t>
+        <w:t xml:space="preserve"> For this </w:t>
+      </w:r>
+      <w:proofErr w:type="gramStart"/>
+      <w:r>
+        <w:t>particular implementation</w:t>
+      </w:r>
+      <w:proofErr w:type="gramEnd"/>
+      <w:r>
+        <w:t xml:space="preserve">, we used </w:t>
+      </w:r>
+      <w:proofErr w:type="spellStart"/>
+      <w:r>
+        <w:t>TopK</w:t>
+      </w:r>
+      <w:proofErr w:type="spellEnd"/>
+      <w:r>
+        <w:t xml:space="preserve"> to provide automatic sparsity regularization, without any additional explicit loss terms, and relied on MSE.</w:t>
       </w:r>
     </w:p>
     <w:p>
@@ -1848,7 +2164,15 @@
         <w:t xml:space="preserve">much </w:t>
       </w:r>
       <w:r>
-        <w:t xml:space="preserve">larger SAEs and genuinely non-linear integration patterns that </w:t>
+        <w:t xml:space="preserve">larger SAEs and </w:t>
+      </w:r>
+      <w:proofErr w:type="gramStart"/>
+      <w:r>
+        <w:t>genuinely</w:t>
+      </w:r>
+      <w:proofErr w:type="gramEnd"/>
+      <w:r>
+        <w:t xml:space="preserve"> non-linear integration patterns that </w:t>
       </w:r>
       <w:r>
         <w:t xml:space="preserve">may not </w:t>
@@ -1907,7 +2231,15 @@
         <w:t xml:space="preserve">: Feature 21607 (Emotion) and Feature 21781 (Formality) were selected based on maximal t-test differences across each stimulus conditions </w:t>
       </w:r>
       <w:r>
-        <w:t xml:space="preserve">(a set of designed input stimuli containing our feature versus a stimuli set lacking that feature, generated by Gemini) </w:t>
+        <w:t xml:space="preserve">(a set of designed input stimuli containing our feature versus </w:t>
+      </w:r>
+      <w:proofErr w:type="gramStart"/>
+      <w:r>
+        <w:t>a stimuli</w:t>
+      </w:r>
+      <w:proofErr w:type="gramEnd"/>
+      <w:r>
+        <w:t xml:space="preserve"> set lacking that feature, generated by Gemini) </w:t>
       </w:r>
       <w:r>
         <w:t>directly.</w:t>
@@ -1949,7 +2281,15 @@
         <w:t>Feature 4022</w:t>
       </w:r>
       <w:r>
-        <w:t xml:space="preserve">: Highest ANOVA sensitivity (F=26.72, p=2.85×10⁻⁹) across experimental conditions </w:t>
+        <w:t>: Highest ANOVA sensitivity (F=26.72, p=</w:t>
+      </w:r>
+      <w:proofErr w:type="gramStart"/>
+      <w:r>
+        <w:t>2.85×10⁻⁹</w:t>
+      </w:r>
+      <w:proofErr w:type="gramEnd"/>
+      <w:r>
+        <w:t xml:space="preserve">) across experimental conditions </w:t>
       </w:r>
       <w:r>
         <w:br/>
@@ -1963,7 +2303,17 @@
         <w:t>Feature 2020</w:t>
       </w:r>
       <w:r>
-        <w:t>: Highest activation in [formal,emotional] conditions (activation=0.517) but less interaction effects than 4022</w:t>
+        <w:t>: Highest activation in [</w:t>
+      </w:r>
+      <w:proofErr w:type="spellStart"/>
+      <w:proofErr w:type="gramStart"/>
+      <w:r>
+        <w:t>formal,emotional</w:t>
+      </w:r>
+      <w:proofErr w:type="spellEnd"/>
+      <w:proofErr w:type="gramEnd"/>
+      <w:r>
+        <w:t>] conditions (activation=0.517) but less interaction effects than 4022</w:t>
       </w:r>
       <w:r>
         <w:br/>
@@ -2267,7 +2617,13 @@
       </w:r>
       <w:r>
         <w:br/>
-        <w:t>• Casual/low-emotion: "yeah," "basically," "whatever"</w:t>
+        <w:t>•</w:t>
+      </w:r>
+      <w:r>
+        <w:t xml:space="preserve"> </w:t>
+      </w:r>
+      <w:r>
+        <w:t>Casual/low-emotion: "yeah," "basically," "whatever"</w:t>
       </w:r>
       <w:r>
         <w:br/>
@@ -2284,7 +2640,15 @@
         <w:tab/>
       </w:r>
       <w:r>
-        <w:t xml:space="preserve">Statistical validation confirmed significant interaction effects (F=5.06, p=0.027 for formality×emotion interaction), demonstrating that </w:t>
+        <w:t xml:space="preserve">Statistical validation confirmed significant interaction effects (F=5.06, p=0.027 for </w:t>
+      </w:r>
+      <w:proofErr w:type="spellStart"/>
+      <w:r>
+        <w:t>formality×emotion</w:t>
+      </w:r>
+      <w:proofErr w:type="spellEnd"/>
+      <w:r>
+        <w:t xml:space="preserve"> interaction), demonstrating that </w:t>
       </w:r>
       <w:r>
         <w:rPr>
@@ -2430,12 +2794,21 @@
         <w:br/>
         <w:t xml:space="preserve">• </w:t>
       </w:r>
-      <w:r>
-        <w:rPr>
-          <w:b/>
-          <w:bCs/>
-        </w:rPr>
-        <w:t>Non-sensitive feature clamping</w:t>
+      <w:proofErr w:type="gramStart"/>
+      <w:r>
+        <w:rPr>
+          <w:b/>
+          <w:bCs/>
+        </w:rPr>
+        <w:t>Non-sensitive</w:t>
+      </w:r>
+      <w:proofErr w:type="gramEnd"/>
+      <w:r>
+        <w:rPr>
+          <w:b/>
+          <w:bCs/>
+        </w:rPr>
+        <w:t xml:space="preserve"> feature clamping</w:t>
       </w:r>
       <w:r>
         <w:t>: Feature 1113 showed no systematic patterns across categories (F&gt;0.28, p&gt;0.18, for all clamping ranges)</w:t>
@@ -2545,7 +2918,15 @@
         <w:t>ε-</w:t>
       </w:r>
       <w:r>
-        <w:t>random error, reproducing an worse SAE divergence of 3x (compared to Gurnee’s reported 2-4.5x range)</w:t>
+        <w:t xml:space="preserve">random error, reproducing </w:t>
+      </w:r>
+      <w:proofErr w:type="gramStart"/>
+      <w:r>
+        <w:t>an</w:t>
+      </w:r>
+      <w:proofErr w:type="gramEnd"/>
+      <w:r>
+        <w:t xml:space="preserve"> worse SAE divergence of 3x (compared to Gurnee’s reported 2-4.5x range)</w:t>
       </w:r>
       <w:r>
         <w:t xml:space="preserve">. </w:t>
@@ -3134,11 +3515,16 @@
         <w:lastRenderedPageBreak/>
         <w:t xml:space="preserve">Gram matrix analysis. </w:t>
       </w:r>
+      <w:proofErr w:type="gramStart"/>
       <w:r>
         <w:t>O</w:t>
       </w:r>
       <w:r>
-        <w:t>ff-diagonal norm</w:t>
+        <w:t>ff</w:t>
+      </w:r>
+      <w:proofErr w:type="gramEnd"/>
+      <w:r>
+        <w:t>-diagonal norm</w:t>
       </w:r>
       <w:r>
         <w:t xml:space="preserve"> analysis </w:t>
@@ -3448,7 +3834,23 @@
           <w:i/>
           <w:iCs/>
         </w:rPr>
-        <w:t>&lt;0.2: 82.8% ,vs &gt;0.2: 71.3%</w:t>
+        <w:t>&lt;0.2: 82.8</w:t>
+      </w:r>
+      <w:proofErr w:type="gramStart"/>
+      <w:r>
+        <w:rPr>
+          <w:i/>
+          <w:iCs/>
+        </w:rPr>
+        <w:t>% ,vs</w:t>
+      </w:r>
+      <w:proofErr w:type="gramEnd"/>
+      <w:r>
+        <w:rPr>
+          <w:i/>
+          <w:iCs/>
+        </w:rPr>
+        <w:t xml:space="preserve"> &gt;0.2: 71.3%</w:t>
       </w:r>
       <w:r>
         <w:t>)</w:t>
@@ -3473,12 +3875,21 @@
         </w:rPr>
         <w:t>33.1</w:t>
       </w:r>
-      <w:r>
-        <w:rPr>
-          <w:i/>
-          <w:iCs/>
-        </w:rPr>
-        <w:t xml:space="preserve">% ,vs &gt;0.2: </w:t>
+      <w:proofErr w:type="gramStart"/>
+      <w:r>
+        <w:rPr>
+          <w:i/>
+          <w:iCs/>
+        </w:rPr>
+        <w:t>% ,vs</w:t>
+      </w:r>
+      <w:proofErr w:type="gramEnd"/>
+      <w:r>
+        <w:rPr>
+          <w:i/>
+          <w:iCs/>
+        </w:rPr>
+        <w:t xml:space="preserve"> &gt;0.2: </w:t>
       </w:r>
       <w:r>
         <w:rPr>
@@ -3517,12 +3928,21 @@
         </w:rPr>
         <w:t>49.7</w:t>
       </w:r>
-      <w:r>
-        <w:rPr>
-          <w:i/>
-          <w:iCs/>
-        </w:rPr>
-        <w:t xml:space="preserve">% ,vs &gt;0.2: </w:t>
+      <w:proofErr w:type="gramStart"/>
+      <w:r>
+        <w:rPr>
+          <w:i/>
+          <w:iCs/>
+        </w:rPr>
+        <w:t>% ,vs</w:t>
+      </w:r>
+      <w:proofErr w:type="gramEnd"/>
+      <w:r>
+        <w:rPr>
+          <w:i/>
+          <w:iCs/>
+        </w:rPr>
+        <w:t xml:space="preserve"> &gt;0.2: </w:t>
       </w:r>
       <w:r>
         <w:rPr>
@@ -3573,12 +3993,21 @@
         </w:rPr>
         <w:t>17.2</w:t>
       </w:r>
-      <w:r>
-        <w:rPr>
-          <w:i/>
-          <w:iCs/>
-        </w:rPr>
-        <w:t xml:space="preserve">% ,vs &gt;0.2: </w:t>
+      <w:proofErr w:type="gramStart"/>
+      <w:r>
+        <w:rPr>
+          <w:i/>
+          <w:iCs/>
+        </w:rPr>
+        <w:t>% ,vs</w:t>
+      </w:r>
+      <w:proofErr w:type="gramEnd"/>
+      <w:r>
+        <w:rPr>
+          <w:i/>
+          <w:iCs/>
+        </w:rPr>
+        <w:t xml:space="preserve"> &gt;0.2: </w:t>
       </w:r>
       <w:r>
         <w:rPr>
@@ -3831,7 +4260,23 @@
         <w:tab/>
       </w:r>
       <w:r>
-        <w:t xml:space="preserve">Polysemantic neurons may not represent compression artifacts to be eliminated, but rather computational units that encode relationships between concepts. The selective intervention effects we observed—where some features produce systematic 2×2 interaction patterns while others show no effects—suggest that polysemanticity may reflect meaningful computational roles rather than random interference patterns. This reframes the persistent polysemanticity observed </w:t>
+        <w:t xml:space="preserve">Polysemantic neurons may not represent compression artifacts to be eliminated, but rather computational units that encode relationships between concepts. The selective intervention effects we observed—where some features produce systematic 2×2 interaction patterns while others show no effects—suggest that </w:t>
+      </w:r>
+      <w:proofErr w:type="spellStart"/>
+      <w:r>
+        <w:t>polysemanticity</w:t>
+      </w:r>
+      <w:proofErr w:type="spellEnd"/>
+      <w:r>
+        <w:t xml:space="preserve"> may reflect meaningful computational roles rather than random interference patterns. This reframes the persistent </w:t>
+      </w:r>
+      <w:proofErr w:type="spellStart"/>
+      <w:r>
+        <w:t>polysemanticity</w:t>
+      </w:r>
+      <w:proofErr w:type="spellEnd"/>
+      <w:r>
+        <w:t xml:space="preserve"> observed </w:t>
       </w:r>
       <w:r>
         <w:lastRenderedPageBreak/>
@@ -3924,24 +4369,40 @@
         <w:t xml:space="preserve">methods </w:t>
       </w:r>
       <w:r>
-        <w:t>demonstrates a fundamental architectural principle: integration patterns benefit from simultaneous optimization with identity features rather than post-hoc capture of reconstruction residuals. This represents a paradigm shift from detecting missing computational structure to building architectures that naturally capture it during learning.</w:t>
-      </w:r>
-    </w:p>
-    <w:p>
-      <w:pPr>
-        <w:pStyle w:val="Text"/>
-      </w:pPr>
-      <w:r>
-        <w:tab/>
-      </w:r>
-      <w:r>
-        <w:t>Traditional SAE approaches train sparse features first, then attempt to analyze or correct their limitations. Joint training allows the network to develop specialized feature types naturally</w:t>
+        <w:t xml:space="preserve">demonstrates a fundamental architectural principle: integration patterns benefit from simultaneous optimization with identity features rather than post-hoc capture of reconstruction residuals. This represents a paradigm shift from detecting missing computational </w:t>
+      </w:r>
+      <w:proofErr w:type="gramStart"/>
+      <w:r>
+        <w:t>structure</w:t>
+      </w:r>
+      <w:proofErr w:type="gramEnd"/>
+      <w:r>
+        <w:t xml:space="preserve"> to building architectures that naturally capture it during learning.</w:t>
+      </w:r>
+    </w:p>
+    <w:p>
+      <w:pPr>
+        <w:pStyle w:val="Text"/>
+      </w:pPr>
+      <w:r>
+        <w:tab/>
+      </w:r>
+      <w:r>
+        <w:t xml:space="preserve">Traditional SAE approaches train sparse features first, then attempt to analyze or correct their limitations. Joint training allows the network to develop specialized feature types </w:t>
+      </w:r>
+      <w:proofErr w:type="gramStart"/>
+      <w:r>
+        <w:t>naturally</w:t>
       </w:r>
       <w:r>
         <w:t>-</w:t>
       </w:r>
       <w:r>
-        <w:t>low squared norm features that can be effectively recombined in interaction components alongside higher squared norm features that handle direct reconstruction. This architectural flexibility eliminates the need to retrofit integration capture onto pre-trained sparse representations.</w:t>
+        <w:t>low</w:t>
+      </w:r>
+      <w:proofErr w:type="gramEnd"/>
+      <w:r>
+        <w:t xml:space="preserve"> squared norm features that can be effectively recombined in interaction components alongside higher squared norm features that handle direct reconstruction. This architectural flexibility eliminates the need to retrofit integration capture onto pre-trained sparse representations.</w:t>
       </w:r>
     </w:p>
     <w:p>
@@ -3964,7 +4425,23 @@
         <w:t xml:space="preserve"> methodology</w:t>
       </w:r>
       <w:r>
-        <w:t>) demonstrates that this architectural approach addresses fundamental limitations rather than providing incremental improvements. Joint training establishes a new standard for SAE architectures that integrate computational relationship modeling from the outset.</w:t>
+        <w:t xml:space="preserve">) demonstrates that this architectural approach addresses fundamental limitations rather than providing incremental improvements. Joint training establishes a new standard for SAE </w:t>
+      </w:r>
+      <w:proofErr w:type="gramStart"/>
+      <w:r>
+        <w:t>architectures</w:t>
+      </w:r>
+      <w:proofErr w:type="gramEnd"/>
+      <w:r>
+        <w:t xml:space="preserve"> that </w:t>
+      </w:r>
+      <w:proofErr w:type="gramStart"/>
+      <w:r>
+        <w:t>integrate</w:t>
+      </w:r>
+      <w:proofErr w:type="gramEnd"/>
+      <w:r>
+        <w:t xml:space="preserve"> computational relationship modeling from the outset.</w:t>
       </w:r>
     </w:p>
     <w:p>
@@ -4019,7 +4496,23 @@
         <w:t>1</w:t>
       </w:r>
       <w:r>
-        <w:t>, achieving 51.6% reduction. This demonstrates that integration capture doesn't merely explain missing computational structure—it systematically addresses the behavioral limitations that have constrained SAE applicability. The pathological nature of these errors reflects missing integration structure rather than random noise, and our architectural approach prevents these systematic failures rather than detecting them post-hoc.</w:t>
+        <w:t xml:space="preserve">, achieving 51.6% reduction. This demonstrates that integration capture doesn't merely explain missing computational </w:t>
+      </w:r>
+      <w:proofErr w:type="gramStart"/>
+      <w:r>
+        <w:t>structure—it</w:t>
+      </w:r>
+      <w:proofErr w:type="gramEnd"/>
+      <w:r>
+        <w:t xml:space="preserve"> systematically addresses the behavioral limitations that have constrained SAE applicability. The pathological nature of these errors reflects </w:t>
+      </w:r>
+      <w:proofErr w:type="gramStart"/>
+      <w:r>
+        <w:t>missing</w:t>
+      </w:r>
+      <w:proofErr w:type="gramEnd"/>
+      <w:r>
+        <w:t xml:space="preserve"> integration structure rather than random noise, and our architectural approach prevents these systematic failures rather than detecting them post-hoc.</w:t>
       </w:r>
       <w:r>
         <w:t xml:space="preserve"> </w:t>
@@ -4042,7 +4535,39 @@
         <w:tab/>
       </w:r>
       <w:r>
-        <w:t>Our work also addresses the "wrong abstraction level" problem frequently encountered in SAE research (Chanin, Shlegeris, and Brundage 2024; Makelov et al. 2024; Ayonrinde et al. 2024), where features appear either too specific or too general for interpretable analysis. Under our framework, this may reflect the artificial separation of identity and integration encoding: some apparent features may actually be integration patterns, while some apparent integrations may be underspecified identity features awaiting sufficient encoding capacity.</w:t>
+        <w:t xml:space="preserve">Our work also addresses the "wrong abstraction level" problem frequently encountered in SAE research (Chanin, </w:t>
+      </w:r>
+      <w:proofErr w:type="spellStart"/>
+      <w:r>
+        <w:t>Shlegeris</w:t>
+      </w:r>
+      <w:proofErr w:type="spellEnd"/>
+      <w:r>
+        <w:t xml:space="preserve">, and Brundage 2024; </w:t>
+      </w:r>
+      <w:proofErr w:type="spellStart"/>
+      <w:r>
+        <w:t>Makelov</w:t>
+      </w:r>
+      <w:proofErr w:type="spellEnd"/>
+      <w:r>
+        <w:t xml:space="preserve"> et al. 2024; </w:t>
+      </w:r>
+      <w:proofErr w:type="spellStart"/>
+      <w:r>
+        <w:t>Ayonrinde</w:t>
+      </w:r>
+      <w:proofErr w:type="spellEnd"/>
+      <w:r>
+        <w:t xml:space="preserve"> et al. 2024), where features appear either too specific or too general for interpretable analysis. Under our framework, this may reflect the artificial separation of identity and integration encoding: some apparent features may </w:t>
+      </w:r>
+      <w:proofErr w:type="gramStart"/>
+      <w:r>
+        <w:t>actually be</w:t>
+      </w:r>
+      <w:proofErr w:type="gramEnd"/>
+      <w:r>
+        <w:t xml:space="preserve"> integration patterns, while some apparent integrations may be underspecified identity features awaiting sufficient encoding capacity.</w:t>
       </w:r>
     </w:p>
     <w:p>
@@ -4146,18 +4671,34 @@
         <w:tab/>
       </w:r>
       <w:r>
-        <w:t>Scale constraints represent one primary limitation of this work. Our experiments on a 3B parameter model with 50k SAE features provide proof-of-concept evidence, but scaling to industrial-scale models with millions of features remains challenging. The computational requirements of NFM training scale super-linearly with feature count, necessitating architectural innovations or more efficient approximation methods.</w:t>
-      </w:r>
-    </w:p>
-    <w:p>
-      <w:pPr>
-        <w:pStyle w:val="Text"/>
-      </w:pPr>
-      <w:r>
-        <w:tab/>
-      </w:r>
-      <w:r>
-        <w:t>Integration interpretability presents ongoing challenges. While we demonstrated functional effects of integration features through systematic interventions, these features remain largely opaque to direct inspection. The failure of maximum activation analysis to yield interpretable patterns for integration features suggests need for specialized interpretability methods designed for computational rather than representational structure.</w:t>
+        <w:t xml:space="preserve">Scale constraints represent one primary limitation of this work. Our experiments on a 3B parameter model with 50k SAE features provide proof-of-concept evidence, but scaling to industrial-scale models with millions of features </w:t>
+      </w:r>
+      <w:proofErr w:type="gramStart"/>
+      <w:r>
+        <w:t>remains</w:t>
+      </w:r>
+      <w:proofErr w:type="gramEnd"/>
+      <w:r>
+        <w:t xml:space="preserve"> challenging. The computational requirements of NFM training scale super-linearly with feature count, necessitating architectural innovations or more efficient approximation methods.</w:t>
+      </w:r>
+    </w:p>
+    <w:p>
+      <w:pPr>
+        <w:pStyle w:val="Text"/>
+      </w:pPr>
+      <w:r>
+        <w:tab/>
+      </w:r>
+      <w:r>
+        <w:t xml:space="preserve">Integration interpretability presents ongoing challenges. While we demonstrated functional effects of integration features through systematic interventions, these features remain largely opaque to direct inspection. The failure of maximum activation analysis to yield interpretable patterns for integration features suggests </w:t>
+      </w:r>
+      <w:proofErr w:type="gramStart"/>
+      <w:r>
+        <w:t>need</w:t>
+      </w:r>
+      <w:proofErr w:type="gramEnd"/>
+      <w:r>
+        <w:t xml:space="preserve"> for specialized interpretability methods designed for computational rather than representational structure.</w:t>
       </w:r>
     </w:p>
     <w:p>
@@ -4198,18 +4739,42 @@
         <w:tab/>
       </w:r>
       <w:r>
-        <w:t xml:space="preserve">Discovery-oriented feature identification approaches are typically shown in interpretability experiments which has the advantage of being scalable and fairly objective, versus stimulus-oriented feature identification. While several discovery-oriented approaches were attempted, we ran into issues with secondary feature identification. Relatively clean primary features could be identified in our primary SAE, along with corresponding secondary feature indices in which they demonstrated an interaction, but we ran into issues identifying what the secondary feature meant. Additionally, the behavioral output of our small Llama model was not reliable, even when using a primary SAE alone.     </w:t>
-      </w:r>
-    </w:p>
-    <w:p>
-      <w:pPr>
-        <w:pStyle w:val="Text"/>
-      </w:pPr>
-      <w:r>
-        <w:tab/>
-      </w:r>
-      <w:r>
-        <w:t xml:space="preserve">Maximum activation analysis on secondary features consistently returned conjunctive tokens ("that") or punctuation features (")") rather than interpretable semantic patterns. This failure occurred despite clear functional effects demonstrated through intervention experiments, suggesting that integration features may not correspond to simple activation maxima in natural text.     </w:t>
+        <w:t xml:space="preserve">Discovery-oriented feature identification approaches are typically shown in interpretability experiments which </w:t>
+      </w:r>
+      <w:proofErr w:type="gramStart"/>
+      <w:r>
+        <w:t>has</w:t>
+      </w:r>
+      <w:proofErr w:type="gramEnd"/>
+      <w:r>
+        <w:t xml:space="preserve"> the advantage of being scalable and </w:t>
+      </w:r>
+      <w:proofErr w:type="gramStart"/>
+      <w:r>
+        <w:t>fairly objective</w:t>
+      </w:r>
+      <w:proofErr w:type="gramEnd"/>
+      <w:r>
+        <w:t xml:space="preserve">, versus stimulus-oriented feature identification. While several discovery-oriented approaches were attempted, we ran into issues with secondary feature identification. Relatively clean primary features could be identified in our primary SAE, along with corresponding secondary feature indices in which they demonstrated an interaction, but we ran into issues identifying what the secondary feature meant. Additionally, the behavioral output of our small Llama model was not reliable, even when using a primary SAE alone.     </w:t>
+      </w:r>
+    </w:p>
+    <w:p>
+      <w:pPr>
+        <w:pStyle w:val="Text"/>
+      </w:pPr>
+      <w:r>
+        <w:tab/>
+      </w:r>
+      <w:r>
+        <w:t>Maximum activation analysis on secondary features consistently returned conjunctive tokens ("that") or punctuation features (</w:t>
+      </w:r>
+      <w:proofErr w:type="gramStart"/>
+      <w:r>
+        <w:t>")"</w:t>
+      </w:r>
+      <w:proofErr w:type="gramEnd"/>
+      <w:r>
+        <w:t xml:space="preserve">) rather than interpretable semantic patterns. This failure occurred despite clear functional effects demonstrated through intervention experiments, suggesting that integration features may not correspond to simple activation maxima in natural text.     </w:t>
       </w:r>
     </w:p>
     <w:p>
@@ -4267,7 +4832,7 @@
         <w:t xml:space="preserve">nonlinear interactions punch above their weight </w:t>
       </w:r>
       <w:r>
-        <w:t xml:space="preserve">but in their current form (3% of the total architecture parameters), but conflate all </w:t>
+        <w:t xml:space="preserve">but in their current form (3% of the total architecture parameters) but conflate all </w:t>
       </w:r>
       <w:r>
         <w:t>higher-order feature combinations (2-way, 3-way, 4-way, etc.) in a compact dense parameter space</w:t>
@@ -4424,7 +4989,15 @@
         <w:tab/>
       </w:r>
       <w:r>
-        <w:t>The convergence of reconstruction improvements, behavioral validation, and mechanistic understanding positions this approach as a foundation for next-generation sparse autoencoder architectures. By solving known limitations (pathological errors), providing architectural innovation (joint training), and revealing natural computational organization (emergent specialization), this work advances both the theoretical understanding and practical implementation of neural network interpretability.</w:t>
+        <w:t xml:space="preserve">The convergence of reconstruction improvements, behavioral validation, and mechanistic understanding positions this approach as a foundation for next-generation sparse autoencoder architectures. By solving known limitations (pathological errors), providing architectural innovation (joint training), and revealing natural computational organization (emergent specialization), this work advances both </w:t>
+      </w:r>
+      <w:proofErr w:type="gramStart"/>
+      <w:r>
+        <w:t>the theoretical</w:t>
+      </w:r>
+      <w:proofErr w:type="gramEnd"/>
+      <w:r>
+        <w:t xml:space="preserve"> understanding and practical implementation of neural network interpretability.</w:t>
       </w:r>
     </w:p>
     <w:p>
@@ -4446,16 +5019,58 @@
       <w:pPr>
         <w:pStyle w:val="References"/>
       </w:pPr>
-      <w:r>
-        <w:t>Ayonrinde, K.; Shah, R.; Fry, S.; Winsor, E.; Gurnee, W.; Tegmark, M.; and Krueger, D. 2024. Interpretability as Compression: Reconsidering SAE Explanations of Neural Activations with MDL-SAEs. arXiv preprint arXiv:2410.11179.</w:t>
+      <w:proofErr w:type="spellStart"/>
+      <w:r>
+        <w:t>Ayonrinde</w:t>
+      </w:r>
+      <w:proofErr w:type="spellEnd"/>
+      <w:r>
+        <w:t xml:space="preserve">, K.; Shah, R.; Fry, S.; Winsor, E.; Gurnee, W.; </w:t>
+      </w:r>
+      <w:proofErr w:type="spellStart"/>
+      <w:r>
+        <w:t>Tegmark</w:t>
+      </w:r>
+      <w:proofErr w:type="spellEnd"/>
+      <w:r>
+        <w:t xml:space="preserve">, M.; and Krueger, D. 2024. Interpretability as Compression: Reconsidering SAE Explanations of Neural Activations with MDL-SAEs. </w:t>
+      </w:r>
+      <w:proofErr w:type="spellStart"/>
+      <w:r>
+        <w:t>arXiv</w:t>
+      </w:r>
+      <w:proofErr w:type="spellEnd"/>
+      <w:r>
+        <w:t xml:space="preserve"> preprint arXiv:2410.11179.</w:t>
       </w:r>
     </w:p>
     <w:p>
       <w:pPr>
         <w:pStyle w:val="References"/>
       </w:pPr>
-      <w:r>
-        <w:t>Bereska, L. F.; and Gavves, E. 2024. Mechanistic Interpretability for AI Safety — A Review. arXiv preprint arXiv:2407.11215.</w:t>
+      <w:proofErr w:type="spellStart"/>
+      <w:r>
+        <w:t>Bereska</w:t>
+      </w:r>
+      <w:proofErr w:type="spellEnd"/>
+      <w:r>
+        <w:t xml:space="preserve">, L. F.; and </w:t>
+      </w:r>
+      <w:proofErr w:type="spellStart"/>
+      <w:r>
+        <w:t>Gavves</w:t>
+      </w:r>
+      <w:proofErr w:type="spellEnd"/>
+      <w:r>
+        <w:t xml:space="preserve">, E. 2024. Mechanistic Interpretability for AI Safety — A Review. </w:t>
+      </w:r>
+      <w:proofErr w:type="spellStart"/>
+      <w:r>
+        <w:t>arXiv</w:t>
+      </w:r>
+      <w:proofErr w:type="spellEnd"/>
+      <w:r>
+        <w:t xml:space="preserve"> preprint arXiv:2407.11215.</w:t>
       </w:r>
     </w:p>
     <w:p>
@@ -4463,7 +5078,23 @@
         <w:pStyle w:val="References"/>
       </w:pPr>
       <w:r>
-        <w:t>Bricken, T.; Templeton, A.; Batson, J.; Chen, B.; Jermyn, A.; Conerly, T.; Turner, N. L.; Anil, C.; Denison, C.; Askell, A.; Lasenby, R.; Wu, Y.; Kravec, S.; Schiefer, N.; Maxwell, T.; Joseph, N.; Tamkin, A.; Nguyen, K.; McLean, B.; Burke, J. E.; Hume, T.; Carter, S.; Henighan, T.; and Olah, C. 2023. Towards Monosemanticity: Decomposing Language Models With Dictionary Learning. Transformer Circuits Thread.</w:t>
+        <w:t xml:space="preserve">Bricken, T.; Templeton, A.; Batson, J.; Chen, B.; Jermyn, A.; Conerly, T.; Turner, N. L.; Anil, C.; Denison, C.; Askell, A.; Lasenby, R.; Wu, Y.; Kravec, S.; Schiefer, N.; Maxwell, T.; Joseph, N.; Tamkin, A.; Nguyen, K.; McLean, B.; Burke, J. E.; Hume, T.; Carter, S.; Henighan, T.; and Olah, C. 2023. Towards </w:t>
+      </w:r>
+      <w:proofErr w:type="spellStart"/>
+      <w:r>
+        <w:t>Monosemanticity</w:t>
+      </w:r>
+      <w:proofErr w:type="spellEnd"/>
+      <w:r>
+        <w:t xml:space="preserve">: Decomposing Language Models </w:t>
+      </w:r>
+      <w:proofErr w:type="gramStart"/>
+      <w:r>
+        <w:t>With</w:t>
+      </w:r>
+      <w:proofErr w:type="gramEnd"/>
+      <w:r>
+        <w:t xml:space="preserve"> Dictionary Learning. Transformer Circuits Thread.</w:t>
       </w:r>
     </w:p>
     <w:p>
@@ -4471,7 +5102,15 @@
         <w:pStyle w:val="References"/>
       </w:pPr>
       <w:r>
-        <w:t>Burns, C.; Ye, H.; Klein, D.; and Steinhardt, J. 2022. Discovering Latent Knowledge in Language Models Without Supervision. arXiv preprint arXiv:2212.03827.</w:t>
+        <w:t xml:space="preserve">Burns, C.; Ye, H.; Klein, D.; and Steinhardt, J. 2022. Discovering Latent Knowledge in Language Models Without Supervision. </w:t>
+      </w:r>
+      <w:proofErr w:type="spellStart"/>
+      <w:r>
+        <w:t>arXiv</w:t>
+      </w:r>
+      <w:proofErr w:type="spellEnd"/>
+      <w:r>
+        <w:t xml:space="preserve"> preprint arXiv:2212.03827.</w:t>
       </w:r>
     </w:p>
     <w:p>
@@ -4479,7 +5118,23 @@
         <w:pStyle w:val="References"/>
       </w:pPr>
       <w:r>
-        <w:t>Bussmann, B.; Nabeshima, N.; Karvonen, A.; and Nanda, N. 2025. Learning Multi-Level Features with Matryoshka Sparse Autoencoders. arXiv preprint arXiv:2503.17547.</w:t>
+        <w:t xml:space="preserve">Bussmann, B.; Nabeshima, </w:t>
+      </w:r>
+      <w:proofErr w:type="gramStart"/>
+      <w:r>
+        <w:t>N.;</w:t>
+      </w:r>
+      <w:proofErr w:type="gramEnd"/>
+      <w:r>
+        <w:t xml:space="preserve"> Karvonen, A.; and Nanda, N. 2025. Learning Multi-Level Features with Matryoshka Sparse Autoencoders. </w:t>
+      </w:r>
+      <w:proofErr w:type="spellStart"/>
+      <w:r>
+        <w:t>arXiv</w:t>
+      </w:r>
+      <w:proofErr w:type="spellEnd"/>
+      <w:r>
+        <w:t xml:space="preserve"> preprint arXiv:2503.17547.</w:t>
       </w:r>
     </w:p>
     <w:p>
@@ -4487,7 +5142,23 @@
         <w:pStyle w:val="References"/>
       </w:pPr>
       <w:r>
-        <w:t>Chanin, D.; Shlegeris, B.; and Brundage, M. 2024. A Is for Absorption: Studying Feature Splitting and Absorption in Sparse Autoencoders. arXiv preprint arXiv:2409.14507.</w:t>
+        <w:t xml:space="preserve">Chanin, D.; </w:t>
+      </w:r>
+      <w:proofErr w:type="spellStart"/>
+      <w:r>
+        <w:t>Shlegeris</w:t>
+      </w:r>
+      <w:proofErr w:type="spellEnd"/>
+      <w:r>
+        <w:t xml:space="preserve">, B.; and Brundage, M. 2024. A Is for Absorption: Studying Feature Splitting and Absorption in Sparse Autoencoders. </w:t>
+      </w:r>
+      <w:proofErr w:type="spellStart"/>
+      <w:r>
+        <w:t>arXiv</w:t>
+      </w:r>
+      <w:proofErr w:type="spellEnd"/>
+      <w:r>
+        <w:t xml:space="preserve"> preprint arXiv:2409.14507.</w:t>
       </w:r>
     </w:p>
     <w:p>
@@ -4495,7 +5166,31 @@
         <w:pStyle w:val="References"/>
       </w:pPr>
       <w:r>
-        <w:t>Chen, S.; Trojanowski, S.; Karpinska, M.; Pavlick, E.; and Bowman, S. R. 2024. Taming Polysemanticity in LLMs: Provable Feature Recovery via Sparse Autoencoders. arXiv preprint arXiv:2506.14002.</w:t>
+        <w:t xml:space="preserve">Chen, S.; Trojanowski, S.; </w:t>
+      </w:r>
+      <w:proofErr w:type="spellStart"/>
+      <w:r>
+        <w:t>Karpinska</w:t>
+      </w:r>
+      <w:proofErr w:type="spellEnd"/>
+      <w:r>
+        <w:t xml:space="preserve">, M.; Pavlick, E.; and Bowman, S. R. 2024. Taming </w:t>
+      </w:r>
+      <w:proofErr w:type="spellStart"/>
+      <w:r>
+        <w:t>Polysemanticity</w:t>
+      </w:r>
+      <w:proofErr w:type="spellEnd"/>
+      <w:r>
+        <w:t xml:space="preserve"> in LLMs: Provable Feature Recovery via Sparse Autoencoders. </w:t>
+      </w:r>
+      <w:proofErr w:type="spellStart"/>
+      <w:r>
+        <w:t>arXiv</w:t>
+      </w:r>
+      <w:proofErr w:type="spellEnd"/>
+      <w:r>
+        <w:t xml:space="preserve"> preprint arXiv:2506.14002.</w:t>
       </w:r>
     </w:p>
     <w:p>
@@ -4503,7 +5198,15 @@
         <w:pStyle w:val="References"/>
       </w:pPr>
       <w:r>
-        <w:t>Cunningham, H.; Ewart, T.; Riggs, L.; Huben, R.; and Sharkey, L. 2023. Sparse Autoencoders Find Highly Interpretable Features in Language Models. arXiv preprint arXiv:2309.08600.</w:t>
+        <w:t xml:space="preserve">Cunningham, H.; Ewart, T.; Riggs, L.; Huben, R.; and Sharkey, L. 2023. Sparse Autoencoders Find Highly Interpretable Features in Language Models. </w:t>
+      </w:r>
+      <w:proofErr w:type="spellStart"/>
+      <w:r>
+        <w:t>arXiv</w:t>
+      </w:r>
+      <w:proofErr w:type="spellEnd"/>
+      <w:r>
+        <w:t xml:space="preserve"> preprint arXiv:2309.08600.</w:t>
       </w:r>
     </w:p>
     <w:p>
@@ -4511,7 +5214,15 @@
         <w:pStyle w:val="References"/>
       </w:pPr>
       <w:r>
-        <w:t>Elhage, N.; Hume, T.; Olsson, C.; Schiefer, N.; Henighan, T.; Kravec, S.; Hatfield-Dodds, Z.; Lasenby, R.; Drain, D.; Chen, C.; Grosse, R.; McCandlish, S.; Kaplan, J.; Amodei, D.; Wortsman, M.; and Ludwig, J. 2022. Toy Models of Superposition. Transformer Circuits Thread.</w:t>
+        <w:t xml:space="preserve">Elhage, N.; Hume, T.; Olsson, C.; Schiefer, N.; Henighan, T.; Kravec, S.; Hatfield-Dodds, Z.; Lasenby, R.; Drain, D.; Chen, C.; Grosse, R.; McCandlish, S.; Kaplan, J.; Amodei, D.; </w:t>
+      </w:r>
+      <w:proofErr w:type="spellStart"/>
+      <w:r>
+        <w:t>Wortsman</w:t>
+      </w:r>
+      <w:proofErr w:type="spellEnd"/>
+      <w:r>
+        <w:t>, M.; and Ludwig, J. 2022. Toy Models of Superposition. Transformer Circuits Thread.</w:t>
       </w:r>
     </w:p>
     <w:p>
@@ -4519,7 +5230,23 @@
         <w:pStyle w:val="References"/>
       </w:pPr>
       <w:r>
-        <w:t>Engels, J.; Liao, I.; Michaud, E. J.; Gurnee, W.; and Tegmark, M. 2024. Decomposing The Dark Matter of Sparse Autoencoders. arXiv preprint arXiv:2410.14670.</w:t>
+        <w:t xml:space="preserve">Engels, J.; Liao, I.; Michaud, E. J.; Gurnee, W.; and </w:t>
+      </w:r>
+      <w:proofErr w:type="spellStart"/>
+      <w:r>
+        <w:t>Tegmark</w:t>
+      </w:r>
+      <w:proofErr w:type="spellEnd"/>
+      <w:r>
+        <w:t xml:space="preserve">, M. 2024. Decomposing The Dark Matter of Sparse Autoencoders. </w:t>
+      </w:r>
+      <w:proofErr w:type="spellStart"/>
+      <w:r>
+        <w:t>arXiv</w:t>
+      </w:r>
+      <w:proofErr w:type="spellEnd"/>
+      <w:r>
+        <w:t xml:space="preserve"> preprint arXiv:2410.14670.</w:t>
       </w:r>
     </w:p>
     <w:p>
@@ -4535,15 +5262,52 @@
         <w:pStyle w:val="References"/>
       </w:pPr>
       <w:r>
-        <w:t>Gao, L.; Schulman, J.; and Hilton, J. 2024. Scaling and Evaluating Sparse Autoencoders. arXiv preprint arXiv:2406.04093.</w:t>
+        <w:t xml:space="preserve">Gao, L.; Schulman, J.; and Hilton, J. 2024. Scaling and Evaluating Sparse Autoencoders. </w:t>
+      </w:r>
+      <w:proofErr w:type="spellStart"/>
+      <w:r>
+        <w:t>arXiv</w:t>
+      </w:r>
+      <w:proofErr w:type="spellEnd"/>
+      <w:r>
+        <w:t xml:space="preserve"> preprint arXiv:2406.04093.</w:t>
       </w:r>
     </w:p>
     <w:p>
       <w:pPr>
         <w:pStyle w:val="References"/>
       </w:pPr>
-      <w:r>
-        <w:t>Makelov, A.; Sharma, M.; Tong, M.; Hernandez, E.; Braun, J.; Pehlevan, C.; and Tegmark, M. 2024. Towards Principled Evaluations of Sparse Autoencoders for Interpretability and Control. arXiv preprint arXiv:2405.08366.</w:t>
+      <w:proofErr w:type="spellStart"/>
+      <w:r>
+        <w:t>Makelov</w:t>
+      </w:r>
+      <w:proofErr w:type="spellEnd"/>
+      <w:r>
+        <w:t xml:space="preserve">, A.; Sharma, M.; Tong, M.; Hernandez, E.; Braun, J.; </w:t>
+      </w:r>
+      <w:proofErr w:type="spellStart"/>
+      <w:r>
+        <w:t>Pehlevan</w:t>
+      </w:r>
+      <w:proofErr w:type="spellEnd"/>
+      <w:r>
+        <w:t xml:space="preserve">, C.; and </w:t>
+      </w:r>
+      <w:proofErr w:type="spellStart"/>
+      <w:r>
+        <w:t>Tegmark</w:t>
+      </w:r>
+      <w:proofErr w:type="spellEnd"/>
+      <w:r>
+        <w:t xml:space="preserve">, M. 2024. Towards Principled Evaluations of Sparse Autoencoders for Interpretability and Control. </w:t>
+      </w:r>
+      <w:proofErr w:type="spellStart"/>
+      <w:r>
+        <w:t>arXiv</w:t>
+      </w:r>
+      <w:proofErr w:type="spellEnd"/>
+      <w:r>
+        <w:t xml:space="preserve"> preprint arXiv:2405.08366.</w:t>
       </w:r>
     </w:p>
     <w:p>
@@ -4551,7 +5315,15 @@
         <w:pStyle w:val="References"/>
       </w:pPr>
       <w:r>
-        <w:t>Nanda, N.; Chan, L.; Lieberum, T.; Smith, J.; and Steinhardt, J. 2023. Progress Measures for Grokking via Mechanistic Interpretability. arXiv preprint arXiv:2301.05217.</w:t>
+        <w:t xml:space="preserve">Nanda, N.; Chan, L.; Lieberum, T.; Smith, J.; and Steinhardt, J. 2023. Progress Measures for Grokking via Mechanistic Interpretability. </w:t>
+      </w:r>
+      <w:proofErr w:type="spellStart"/>
+      <w:r>
+        <w:t>arXiv</w:t>
+      </w:r>
+      <w:proofErr w:type="spellEnd"/>
+      <w:r>
+        <w:t xml:space="preserve"> preprint arXiv:2301.05217.</w:t>
       </w:r>
     </w:p>
     <w:p>
@@ -4567,7 +5339,15 @@
         <w:pStyle w:val="References"/>
       </w:pPr>
       <w:r>
-        <w:t>Olah, C.; Mordvintsev, A.; and Schubert, L. 2017. Feature Visualization. Distill 2(11): e7. doi.org/10.23915/distill.00007.</w:t>
+        <w:t xml:space="preserve">Olah, C.; </w:t>
+      </w:r>
+      <w:proofErr w:type="spellStart"/>
+      <w:r>
+        <w:t>Mordvintsev</w:t>
+      </w:r>
+      <w:proofErr w:type="spellEnd"/>
+      <w:r>
+        <w:t>, A.; and Schubert, L. 2017. Feature Visualization. Distill 2(11): e7. doi.org/10.23915/distill.00007.</w:t>
       </w:r>
     </w:p>
     <w:p>
@@ -4575,7 +5355,15 @@
         <w:pStyle w:val="References"/>
       </w:pPr>
       <w:r>
-        <w:t>Olshausen, B. A.; and Field, D. J. 1996. Emergence of Simple-Cell Receptive Field Properties by Learning a Sparse Code for Natural Images. Nature 381(6583): 607–609. doi.org/10.1038/381607a0.</w:t>
+        <w:t xml:space="preserve">Olshausen, B. </w:t>
+      </w:r>
+      <w:proofErr w:type="gramStart"/>
+      <w:r>
+        <w:t>A.;</w:t>
+      </w:r>
+      <w:proofErr w:type="gramEnd"/>
+      <w:r>
+        <w:t xml:space="preserve"> and Field, D. J. 1996. Emergence of Simple-Cell Receptive Field Properties by Learning a Sparse Code for Natural Images. Nature 381(6583): 607–609. doi.org/10.1038/381607a0.</w:t>
       </w:r>
     </w:p>
     <w:p>
@@ -4583,7 +5371,15 @@
         <w:pStyle w:val="References"/>
       </w:pPr>
       <w:r>
-        <w:t>Park, K.; Ro, Y.; Liu, H.; and Kim, J. 2024. The Linear Representation Hypothesis and the Geometry of Large Language Models. arXiv preprint arXiv:2311.03658.</w:t>
+        <w:t xml:space="preserve">Park, K.; Ro, Y.; Liu, H.; and Kim, J. 2024. The Linear Representation Hypothesis and the Geometry of Large Language Models. </w:t>
+      </w:r>
+      <w:proofErr w:type="spellStart"/>
+      <w:r>
+        <w:t>arXiv</w:t>
+      </w:r>
+      <w:proofErr w:type="spellEnd"/>
+      <w:r>
+        <w:t xml:space="preserve"> preprint arXiv:2311.03658.</w:t>
       </w:r>
     </w:p>
     <w:p>
@@ -4591,7 +5387,15 @@
         <w:pStyle w:val="References"/>
       </w:pPr>
       <w:r>
-        <w:t>Sharkey, L.; Braun, D.; and Millidge, B. 2025. Open Problems in Mechanistic Interpretability. arXiv preprint arXiv:2501.16496.</w:t>
+        <w:t xml:space="preserve">Sharkey, L.; Braun, D.; and Millidge, B. 2025. Open Problems in Mechanistic Interpretability. </w:t>
+      </w:r>
+      <w:proofErr w:type="spellStart"/>
+      <w:r>
+        <w:t>arXiv</w:t>
+      </w:r>
+      <w:proofErr w:type="spellEnd"/>
+      <w:r>
+        <w:t xml:space="preserve"> preprint arXiv:2501.16496.</w:t>
       </w:r>
     </w:p>
     <w:p>
@@ -4599,7 +5403,23 @@
         <w:pStyle w:val="References"/>
       </w:pPr>
       <w:r>
-        <w:t>Tamkin, A.; Jurafsky, D.; and Goodman, N. 2023. Codebook Features: Sparse and Discrete Interpretability for Neural Networks. arXiv preprint arXiv:2310.17230.</w:t>
+        <w:t xml:space="preserve">Tamkin, A.; </w:t>
+      </w:r>
+      <w:proofErr w:type="spellStart"/>
+      <w:r>
+        <w:t>Jurafsky</w:t>
+      </w:r>
+      <w:proofErr w:type="spellEnd"/>
+      <w:r>
+        <w:t xml:space="preserve">, D.; and Goodman, N. 2023. Codebook Features: Sparse and Discrete Interpretability for Neural Networks. </w:t>
+      </w:r>
+      <w:proofErr w:type="spellStart"/>
+      <w:r>
+        <w:t>arXiv</w:t>
+      </w:r>
+      <w:proofErr w:type="spellEnd"/>
+      <w:r>
+        <w:t xml:space="preserve"> preprint arXiv:2310.17230.</w:t>
       </w:r>
     </w:p>
     <w:p>
@@ -4607,7 +5427,23 @@
         <w:pStyle w:val="References"/>
       </w:pPr>
       <w:r>
-        <w:t>Templeton, A.; Conerly, T.; Marcus, J.; Lindsey, J.; Bricken, T.; Chen, B.; Pearce, A.; Citro, C.; Ameisen, E.; Jones, A.; Cunningham, H.; Turner, N. L.; McDougall, C.; MacDiarmid, M.; Tamkin, A.; Durmus, E.; Hume, T.; Mosconi, F.; Freeman, C. D.; Sumers, T. R.; Rees, E.; Batson, J.; Jermyn, A.; Carter, S.; Olah, C.; and Henighan, T. 2024. Scaling Monosemanticity: Extracting Interpretable Features from Claude 3 Sonnet. Transformer Circuits Thread.</w:t>
+        <w:t xml:space="preserve">Templeton, A.; Conerly, T.; Marcus, J.; Lindsey, J.; Bricken, T.; Chen, B.; Pearce, A.; Citro, C.; </w:t>
+      </w:r>
+      <w:proofErr w:type="spellStart"/>
+      <w:r>
+        <w:t>Ameisen</w:t>
+      </w:r>
+      <w:proofErr w:type="spellEnd"/>
+      <w:r>
+        <w:t xml:space="preserve">, E.; Jones, A.; Cunningham, H.; Turner, N. L.; McDougall, C.; MacDiarmid, M.; Tamkin, A.; Durmus, E.; Hume, T.; Mosconi, F.; Freeman, C. D.; Sumers, T. R.; Rees, E.; Batson, J.; Jermyn, A.; Carter, S.; Olah, C.; and Henighan, T. 2024. Scaling </w:t>
+      </w:r>
+      <w:proofErr w:type="spellStart"/>
+      <w:r>
+        <w:t>Monosemanticity</w:t>
+      </w:r>
+      <w:proofErr w:type="spellEnd"/>
+      <w:r>
+        <w:t>: Extracting Interpretable Features from Claude 3 Sonnet. Transformer Circuits Thread.</w:t>
       </w:r>
     </w:p>
     <w:p>
@@ -5664,6 +6500,7 @@
   <w:style w:type="character" w:default="1" w:styleId="DefaultParagraphFont">
     <w:name w:val="Default Paragraph Font"/>
     <w:uiPriority w:val="1"/>
+    <w:semiHidden/>
     <w:unhideWhenUsed/>
   </w:style>
   <w:style w:type="table" w:default="1" w:styleId="TableNormal">

</xml_diff>